<commit_message>
Start writing web application chapter
</commit_message>
<xml_diff>
--- a/specifikacija/recepti.docx
+++ b/specifikacija/recepti.docx
@@ -356,7 +356,7 @@
             <w:rPr>
               <w:rFonts w:eastAsiaTheme="minorEastAsia"/>
               <w:noProof/>
-              <w:lang w:val="en-US"/>
+              <w:lang w:eastAsia="hr-HR"/>
             </w:rPr>
           </w:pPr>
           <w:r>
@@ -368,7 +368,7 @@
           <w:r>
             <w:fldChar w:fldCharType="separate"/>
           </w:r>
-          <w:hyperlink w:anchor="_Toc62586043" w:history="1">
+          <w:hyperlink w:anchor="_Toc62906210" w:history="1">
             <w:r>
               <w:rPr>
                 <w:rStyle w:val="Hiperveza"/>
@@ -395,7 +395,7 @@
                 <w:noProof/>
                 <w:webHidden/>
               </w:rPr>
-              <w:instrText xml:space="preserve"> PAGEREF _Toc62586043 \h </w:instrText>
+              <w:instrText xml:space="preserve"> PAGEREF _Toc62906210 \h </w:instrText>
             </w:r>
             <w:r>
               <w:rPr>
@@ -435,16 +435,16 @@
             <w:rPr>
               <w:rFonts w:eastAsiaTheme="minorEastAsia"/>
               <w:noProof/>
-              <w:lang w:val="en-US"/>
+              <w:lang w:eastAsia="hr-HR"/>
             </w:rPr>
           </w:pPr>
-          <w:hyperlink w:anchor="_Toc62586044" w:history="1">
+          <w:hyperlink w:anchor="_Toc62906211" w:history="1">
             <w:r>
               <w:rPr>
                 <w:rStyle w:val="Hiperveza"/>
                 <w:noProof/>
               </w:rPr>
-              <w:t>REQUIREMENTS</w:t>
+              <w:t>ZAHTJEVI</w:t>
             </w:r>
             <w:r>
               <w:rPr>
@@ -465,7 +465,7 @@
                 <w:noProof/>
                 <w:webHidden/>
               </w:rPr>
-              <w:instrText xml:space="preserve"> PAGEREF _Toc62586044 \h </w:instrText>
+              <w:instrText xml:space="preserve"> PAGEREF _Toc62906211 \h </w:instrText>
             </w:r>
             <w:r>
               <w:rPr>
@@ -505,10 +505,10 @@
             <w:rPr>
               <w:rFonts w:eastAsiaTheme="minorEastAsia"/>
               <w:noProof/>
-              <w:lang w:val="en-US"/>
+              <w:lang w:eastAsia="hr-HR"/>
             </w:rPr>
           </w:pPr>
-          <w:hyperlink w:anchor="_Toc62586045" w:history="1">
+          <w:hyperlink w:anchor="_Toc62906212" w:history="1">
             <w:r>
               <w:rPr>
                 <w:rStyle w:val="Hiperveza"/>
@@ -535,217 +535,7 @@
                 <w:noProof/>
                 <w:webHidden/>
               </w:rPr>
-              <w:instrText xml:space="preserve"> PAGEREF _Toc62586045 \h </w:instrText>
-            </w:r>
-            <w:r>
-              <w:rPr>
-                <w:noProof/>
-                <w:webHidden/>
-              </w:rPr>
-            </w:r>
-            <w:r>
-              <w:rPr>
-                <w:noProof/>
-                <w:webHidden/>
-              </w:rPr>
-              <w:fldChar w:fldCharType="separate"/>
-            </w:r>
-            <w:r>
-              <w:rPr>
-                <w:noProof/>
-                <w:webHidden/>
-              </w:rPr>
-              <w:t>5</w:t>
-            </w:r>
-            <w:r>
-              <w:rPr>
-                <w:noProof/>
-                <w:webHidden/>
-              </w:rPr>
-              <w:fldChar w:fldCharType="end"/>
-            </w:r>
-          </w:hyperlink>
-        </w:p>
-        <w:p>
-          <w:pPr>
-            <w:pStyle w:val="Sadraj1"/>
-            <w:tabs>
-              <w:tab w:val="right" w:leader="dot" w:pos="9350"/>
-            </w:tabs>
-            <w:rPr>
-              <w:rFonts w:eastAsiaTheme="minorEastAsia"/>
-              <w:noProof/>
-              <w:lang w:val="en-US"/>
-            </w:rPr>
-          </w:pPr>
-          <w:hyperlink w:anchor="_Toc62586046" w:history="1">
-            <w:r>
-              <w:rPr>
-                <w:rStyle w:val="Hiperveza"/>
-                <w:noProof/>
-              </w:rPr>
-              <w:t>OPIS IMPLEMENTACIJE PERZISTENCIJE</w:t>
-            </w:r>
-            <w:r>
-              <w:rPr>
-                <w:noProof/>
-                <w:webHidden/>
-              </w:rPr>
-              <w:tab/>
-            </w:r>
-            <w:r>
-              <w:rPr>
-                <w:noProof/>
-                <w:webHidden/>
-              </w:rPr>
-              <w:fldChar w:fldCharType="begin"/>
-            </w:r>
-            <w:r>
-              <w:rPr>
-                <w:noProof/>
-                <w:webHidden/>
-              </w:rPr>
-              <w:instrText xml:space="preserve"> PAGEREF _Toc62586046 \h </w:instrText>
-            </w:r>
-            <w:r>
-              <w:rPr>
-                <w:noProof/>
-                <w:webHidden/>
-              </w:rPr>
-            </w:r>
-            <w:r>
-              <w:rPr>
-                <w:noProof/>
-                <w:webHidden/>
-              </w:rPr>
-              <w:fldChar w:fldCharType="separate"/>
-            </w:r>
-            <w:r>
-              <w:rPr>
-                <w:noProof/>
-                <w:webHidden/>
-              </w:rPr>
-              <w:t>6</w:t>
-            </w:r>
-            <w:r>
-              <w:rPr>
-                <w:noProof/>
-                <w:webHidden/>
-              </w:rPr>
-              <w:fldChar w:fldCharType="end"/>
-            </w:r>
-          </w:hyperlink>
-        </w:p>
-        <w:p>
-          <w:pPr>
-            <w:pStyle w:val="Sadraj1"/>
-            <w:tabs>
-              <w:tab w:val="right" w:leader="dot" w:pos="9350"/>
-            </w:tabs>
-            <w:rPr>
-              <w:rFonts w:eastAsiaTheme="minorEastAsia"/>
-              <w:noProof/>
-              <w:lang w:val="en-US"/>
-            </w:rPr>
-          </w:pPr>
-          <w:hyperlink w:anchor="_Toc62586047" w:history="1">
-            <w:r>
-              <w:rPr>
-                <w:rStyle w:val="Hiperveza"/>
-                <w:noProof/>
-              </w:rPr>
-              <w:t>DESKTOP APLIKACIJA</w:t>
-            </w:r>
-            <w:r>
-              <w:rPr>
-                <w:noProof/>
-                <w:webHidden/>
-              </w:rPr>
-              <w:tab/>
-            </w:r>
-            <w:r>
-              <w:rPr>
-                <w:noProof/>
-                <w:webHidden/>
-              </w:rPr>
-              <w:fldChar w:fldCharType="begin"/>
-            </w:r>
-            <w:r>
-              <w:rPr>
-                <w:noProof/>
-                <w:webHidden/>
-              </w:rPr>
-              <w:instrText xml:space="preserve"> PAGEREF _Toc62586047 \h </w:instrText>
-            </w:r>
-            <w:r>
-              <w:rPr>
-                <w:noProof/>
-                <w:webHidden/>
-              </w:rPr>
-            </w:r>
-            <w:r>
-              <w:rPr>
-                <w:noProof/>
-                <w:webHidden/>
-              </w:rPr>
-              <w:fldChar w:fldCharType="separate"/>
-            </w:r>
-            <w:r>
-              <w:rPr>
-                <w:noProof/>
-                <w:webHidden/>
-              </w:rPr>
-              <w:t>7</w:t>
-            </w:r>
-            <w:r>
-              <w:rPr>
-                <w:noProof/>
-                <w:webHidden/>
-              </w:rPr>
-              <w:fldChar w:fldCharType="end"/>
-            </w:r>
-          </w:hyperlink>
-        </w:p>
-        <w:p>
-          <w:pPr>
-            <w:pStyle w:val="Sadraj1"/>
-            <w:tabs>
-              <w:tab w:val="right" w:leader="dot" w:pos="9350"/>
-            </w:tabs>
-            <w:rPr>
-              <w:rFonts w:eastAsiaTheme="minorEastAsia"/>
-              <w:noProof/>
-              <w:lang w:val="en-US"/>
-            </w:rPr>
-          </w:pPr>
-          <w:hyperlink w:anchor="_Toc62586048" w:history="1">
-            <w:r>
-              <w:rPr>
-                <w:rStyle w:val="Hiperveza"/>
-                <w:noProof/>
-              </w:rPr>
-              <w:t>WEB APLIKACIJA</w:t>
-            </w:r>
-            <w:r>
-              <w:rPr>
-                <w:noProof/>
-                <w:webHidden/>
-              </w:rPr>
-              <w:tab/>
-            </w:r>
-            <w:r>
-              <w:rPr>
-                <w:noProof/>
-                <w:webHidden/>
-              </w:rPr>
-              <w:fldChar w:fldCharType="begin"/>
-            </w:r>
-            <w:r>
-              <w:rPr>
-                <w:noProof/>
-                <w:webHidden/>
-              </w:rPr>
-              <w:instrText xml:space="preserve"> PAGEREF _Toc62586048 \h </w:instrText>
+              <w:instrText xml:space="preserve"> PAGEREF _Toc62906212 \h </w:instrText>
             </w:r>
             <w:r>
               <w:rPr>
@@ -777,6 +567,353 @@
           </w:hyperlink>
         </w:p>
         <w:p>
+          <w:pPr>
+            <w:pStyle w:val="Sadraj1"/>
+            <w:tabs>
+              <w:tab w:val="right" w:leader="dot" w:pos="9350"/>
+            </w:tabs>
+            <w:rPr>
+              <w:rFonts w:eastAsiaTheme="minorEastAsia"/>
+              <w:noProof/>
+              <w:lang w:eastAsia="hr-HR"/>
+            </w:rPr>
+          </w:pPr>
+          <w:hyperlink w:anchor="_Toc62906213" w:history="1">
+            <w:r>
+              <w:rPr>
+                <w:rStyle w:val="Hiperveza"/>
+                <w:noProof/>
+              </w:rPr>
+              <w:t>OPIS IMPLEMENTACIJE PERZISTENCIJE</w:t>
+            </w:r>
+            <w:r>
+              <w:rPr>
+                <w:noProof/>
+                <w:webHidden/>
+              </w:rPr>
+              <w:tab/>
+            </w:r>
+            <w:r>
+              <w:rPr>
+                <w:noProof/>
+                <w:webHidden/>
+              </w:rPr>
+              <w:fldChar w:fldCharType="begin"/>
+            </w:r>
+            <w:r>
+              <w:rPr>
+                <w:noProof/>
+                <w:webHidden/>
+              </w:rPr>
+              <w:instrText xml:space="preserve"> PAGEREF _Toc62906213 \h </w:instrText>
+            </w:r>
+            <w:r>
+              <w:rPr>
+                <w:noProof/>
+                <w:webHidden/>
+              </w:rPr>
+            </w:r>
+            <w:r>
+              <w:rPr>
+                <w:noProof/>
+                <w:webHidden/>
+              </w:rPr>
+              <w:fldChar w:fldCharType="separate"/>
+            </w:r>
+            <w:r>
+              <w:rPr>
+                <w:noProof/>
+                <w:webHidden/>
+              </w:rPr>
+              <w:t>9</w:t>
+            </w:r>
+            <w:r>
+              <w:rPr>
+                <w:noProof/>
+                <w:webHidden/>
+              </w:rPr>
+              <w:fldChar w:fldCharType="end"/>
+            </w:r>
+          </w:hyperlink>
+        </w:p>
+        <w:p>
+          <w:pPr>
+            <w:pStyle w:val="Sadraj1"/>
+            <w:tabs>
+              <w:tab w:val="right" w:leader="dot" w:pos="9350"/>
+            </w:tabs>
+            <w:rPr>
+              <w:rFonts w:eastAsiaTheme="minorEastAsia"/>
+              <w:noProof/>
+              <w:lang w:eastAsia="hr-HR"/>
+            </w:rPr>
+          </w:pPr>
+          <w:hyperlink w:anchor="_Toc62906214" w:history="1">
+            <w:r>
+              <w:rPr>
+                <w:rStyle w:val="Hiperveza"/>
+                <w:noProof/>
+              </w:rPr>
+              <w:t>DESKTOP APLIKACIJA</w:t>
+            </w:r>
+            <w:r>
+              <w:rPr>
+                <w:noProof/>
+                <w:webHidden/>
+              </w:rPr>
+              <w:tab/>
+            </w:r>
+            <w:r>
+              <w:rPr>
+                <w:noProof/>
+                <w:webHidden/>
+              </w:rPr>
+              <w:fldChar w:fldCharType="begin"/>
+            </w:r>
+            <w:r>
+              <w:rPr>
+                <w:noProof/>
+                <w:webHidden/>
+              </w:rPr>
+              <w:instrText xml:space="preserve"> PAGEREF _Toc62906214 \h </w:instrText>
+            </w:r>
+            <w:r>
+              <w:rPr>
+                <w:noProof/>
+                <w:webHidden/>
+              </w:rPr>
+            </w:r>
+            <w:r>
+              <w:rPr>
+                <w:noProof/>
+                <w:webHidden/>
+              </w:rPr>
+              <w:fldChar w:fldCharType="separate"/>
+            </w:r>
+            <w:r>
+              <w:rPr>
+                <w:noProof/>
+                <w:webHidden/>
+              </w:rPr>
+              <w:t>10</w:t>
+            </w:r>
+            <w:r>
+              <w:rPr>
+                <w:noProof/>
+                <w:webHidden/>
+              </w:rPr>
+              <w:fldChar w:fldCharType="end"/>
+            </w:r>
+          </w:hyperlink>
+        </w:p>
+        <w:p>
+          <w:pPr>
+            <w:pStyle w:val="Sadraj2"/>
+            <w:tabs>
+              <w:tab w:val="right" w:leader="dot" w:pos="9350"/>
+            </w:tabs>
+            <w:rPr>
+              <w:noProof/>
+            </w:rPr>
+          </w:pPr>
+          <w:hyperlink w:anchor="_Toc62906215" w:history="1">
+            <w:r>
+              <w:rPr>
+                <w:rStyle w:val="Hiperveza"/>
+                <w:noProof/>
+                <w:lang w:val="en-US"/>
+              </w:rPr>
+              <w:t>Uvod</w:t>
+            </w:r>
+            <w:r>
+              <w:rPr>
+                <w:noProof/>
+                <w:webHidden/>
+              </w:rPr>
+              <w:tab/>
+            </w:r>
+            <w:r>
+              <w:rPr>
+                <w:noProof/>
+                <w:webHidden/>
+              </w:rPr>
+              <w:fldChar w:fldCharType="begin"/>
+            </w:r>
+            <w:r>
+              <w:rPr>
+                <w:noProof/>
+                <w:webHidden/>
+              </w:rPr>
+              <w:instrText xml:space="preserve"> PAGEREF _Toc62906215 \h </w:instrText>
+            </w:r>
+            <w:r>
+              <w:rPr>
+                <w:noProof/>
+                <w:webHidden/>
+              </w:rPr>
+            </w:r>
+            <w:r>
+              <w:rPr>
+                <w:noProof/>
+                <w:webHidden/>
+              </w:rPr>
+              <w:fldChar w:fldCharType="separate"/>
+            </w:r>
+            <w:r>
+              <w:rPr>
+                <w:noProof/>
+                <w:webHidden/>
+              </w:rPr>
+              <w:t>10</w:t>
+            </w:r>
+            <w:r>
+              <w:rPr>
+                <w:noProof/>
+                <w:webHidden/>
+              </w:rPr>
+              <w:fldChar w:fldCharType="end"/>
+            </w:r>
+          </w:hyperlink>
+        </w:p>
+        <w:p>
+          <w:pPr>
+            <w:pStyle w:val="Sadraj2"/>
+            <w:tabs>
+              <w:tab w:val="right" w:leader="dot" w:pos="9350"/>
+            </w:tabs>
+            <w:rPr>
+              <w:noProof/>
+            </w:rPr>
+          </w:pPr>
+          <w:hyperlink w:anchor="_Toc62906216" w:history="1">
+            <w:r>
+              <w:rPr>
+                <w:rStyle w:val="Hiperveza"/>
+                <w:noProof/>
+              </w:rPr>
+              <w:t>Screenshots</w:t>
+            </w:r>
+            <w:r>
+              <w:rPr>
+                <w:noProof/>
+                <w:webHidden/>
+              </w:rPr>
+              <w:tab/>
+            </w:r>
+            <w:r>
+              <w:rPr>
+                <w:noProof/>
+                <w:webHidden/>
+              </w:rPr>
+              <w:fldChar w:fldCharType="begin"/>
+            </w:r>
+            <w:r>
+              <w:rPr>
+                <w:noProof/>
+                <w:webHidden/>
+              </w:rPr>
+              <w:instrText xml:space="preserve"> PAGEREF _Toc62906216 \h </w:instrText>
+            </w:r>
+            <w:r>
+              <w:rPr>
+                <w:noProof/>
+                <w:webHidden/>
+              </w:rPr>
+            </w:r>
+            <w:r>
+              <w:rPr>
+                <w:noProof/>
+                <w:webHidden/>
+              </w:rPr>
+              <w:fldChar w:fldCharType="separate"/>
+            </w:r>
+            <w:r>
+              <w:rPr>
+                <w:noProof/>
+                <w:webHidden/>
+              </w:rPr>
+              <w:t>11</w:t>
+            </w:r>
+            <w:r>
+              <w:rPr>
+                <w:noProof/>
+                <w:webHidden/>
+              </w:rPr>
+              <w:fldChar w:fldCharType="end"/>
+            </w:r>
+          </w:hyperlink>
+        </w:p>
+        <w:p>
+          <w:pPr>
+            <w:pStyle w:val="Sadraj1"/>
+            <w:tabs>
+              <w:tab w:val="right" w:leader="dot" w:pos="9350"/>
+            </w:tabs>
+            <w:rPr>
+              <w:rFonts w:eastAsiaTheme="minorEastAsia"/>
+              <w:noProof/>
+              <w:lang w:eastAsia="hr-HR"/>
+            </w:rPr>
+          </w:pPr>
+          <w:hyperlink w:anchor="_Toc62906217" w:history="1">
+            <w:r>
+              <w:rPr>
+                <w:rStyle w:val="Hiperveza"/>
+                <w:noProof/>
+              </w:rPr>
+              <w:t>WEB APLIKACIJA</w:t>
+            </w:r>
+            <w:r>
+              <w:rPr>
+                <w:noProof/>
+                <w:webHidden/>
+              </w:rPr>
+              <w:tab/>
+            </w:r>
+            <w:r>
+              <w:rPr>
+                <w:noProof/>
+                <w:webHidden/>
+              </w:rPr>
+              <w:fldChar w:fldCharType="begin"/>
+            </w:r>
+            <w:r>
+              <w:rPr>
+                <w:noProof/>
+                <w:webHidden/>
+              </w:rPr>
+              <w:instrText xml:space="preserve"> PAGEREF _Toc62906217 \h </w:instrText>
+            </w:r>
+            <w:r>
+              <w:rPr>
+                <w:noProof/>
+                <w:webHidden/>
+              </w:rPr>
+            </w:r>
+            <w:r>
+              <w:rPr>
+                <w:noProof/>
+                <w:webHidden/>
+              </w:rPr>
+              <w:fldChar w:fldCharType="separate"/>
+            </w:r>
+            <w:r>
+              <w:rPr>
+                <w:noProof/>
+                <w:webHidden/>
+              </w:rPr>
+              <w:t>15</w:t>
+            </w:r>
+            <w:r>
+              <w:rPr>
+                <w:noProof/>
+                <w:webHidden/>
+              </w:rPr>
+              <w:fldChar w:fldCharType="end"/>
+            </w:r>
+          </w:hyperlink>
+        </w:p>
+        <w:p>
           <w:r>
             <w:rPr>
               <w:b/>
@@ -805,7 +942,7 @@
       <w:pPr>
         <w:pStyle w:val="Naslov1"/>
       </w:pPr>
-      <w:bookmarkStart w:id="0" w:name="_Toc62586043"/>
+      <w:bookmarkStart w:id="0" w:name="_Toc62906210"/>
       <w:r>
         <w:lastRenderedPageBreak/>
         <w:t>UVOD</w:t>
@@ -931,10 +1068,10 @@
       <w:pPr>
         <w:pStyle w:val="Naslov1"/>
       </w:pPr>
-      <w:bookmarkStart w:id="1" w:name="_Toc62586044"/>
+      <w:bookmarkStart w:id="1" w:name="_Toc62906211"/>
       <w:r>
         <w:lastRenderedPageBreak/>
-        <w:t>REQUIREMENTS</w:t>
+        <w:t>ZAHTJEVI</w:t>
       </w:r>
       <w:bookmarkEnd w:id="1"/>
     </w:p>
@@ -9156,7 +9293,7 @@
       <w:pPr>
         <w:pStyle w:val="Naslov1"/>
       </w:pPr>
-      <w:bookmarkStart w:id="2" w:name="_Toc62586045"/>
+      <w:bookmarkStart w:id="2" w:name="_Toc62906212"/>
       <w:r>
         <w:lastRenderedPageBreak/>
         <w:t>OPIS MODELA</w:t>
@@ -9181,7 +9318,7 @@
       <w:pPr>
         <w:pStyle w:val="Naslov1"/>
       </w:pPr>
-      <w:bookmarkStart w:id="3" w:name="_Toc62586046"/>
+      <w:bookmarkStart w:id="3" w:name="_Toc62906213"/>
       <w:r>
         <w:lastRenderedPageBreak/>
         <w:t>OPIS IMPLEMENTACIJE PERZISTENCIJE</w:t>
@@ -9206,7 +9343,7 @@
       <w:pPr>
         <w:pStyle w:val="Naslov1"/>
       </w:pPr>
-      <w:bookmarkStart w:id="4" w:name="_Toc62586047"/>
+      <w:bookmarkStart w:id="4" w:name="_Toc62906214"/>
       <w:r>
         <w:lastRenderedPageBreak/>
         <w:t>DESKTOP APLIKACIJA</w:t>
@@ -9220,6 +9357,7 @@
           <w:lang w:val="en-US"/>
         </w:rPr>
       </w:pPr>
+      <w:bookmarkStart w:id="5" w:name="_Toc62906215"/>
       <w:proofErr w:type="spellStart"/>
       <w:r>
         <w:rPr>
@@ -9227,6 +9365,7 @@
         </w:rPr>
         <w:t>Uvod</w:t>
       </w:r>
+      <w:bookmarkEnd w:id="5"/>
       <w:proofErr w:type="spellEnd"/>
     </w:p>
     <w:p>
@@ -9708,13 +9847,17 @@
       </w:r>
       <w:proofErr w:type="spellEnd"/>
       <w:r>
-        <w:t xml:space="preserve">, koji u svom konstruktoru iz repozitorija povlaci </w:t>
-      </w:r>
-      <w:proofErr w:type="spellStart"/>
-      <w:r>
-        <w:t>potrebn</w:t>
-      </w:r>
-      <w:proofErr w:type="spellEnd"/>
+        <w:t>, koji u svom konstruktoru iz repozitorija povla</w:t>
+      </w:r>
+      <w:r>
+        <w:t>č</w:t>
+      </w:r>
+      <w:r>
+        <w:t>i potrebn</w:t>
+      </w:r>
+      <w:r>
+        <w:t>e</w:t>
+      </w:r>
       <w:r>
         <w:t xml:space="preserve"> podatke, zatim se kao </w:t>
       </w:r>
@@ -9953,11 +10096,13 @@
       <w:pPr>
         <w:pStyle w:val="Naslov2"/>
       </w:pPr>
+      <w:bookmarkStart w:id="6" w:name="_Toc62906216"/>
       <w:proofErr w:type="spellStart"/>
       <w:r>
         <w:lastRenderedPageBreak/>
         <w:t>Screenshots</w:t>
       </w:r>
+      <w:bookmarkEnd w:id="6"/>
       <w:proofErr w:type="spellEnd"/>
     </w:p>
     <w:p>
@@ -10746,20 +10891,385 @@
       <w:pPr>
         <w:pStyle w:val="Naslov1"/>
       </w:pPr>
-      <w:bookmarkStart w:id="5" w:name="_Toc62586048"/>
+      <w:bookmarkStart w:id="7" w:name="_Toc62906217"/>
       <w:r>
         <w:lastRenderedPageBreak/>
         <w:t>WEB APLIKACIJA</w:t>
       </w:r>
-      <w:bookmarkEnd w:id="5"/>
-    </w:p>
-    <w:p>
-      <w:pPr>
-        <w:rPr>
-          <w:rFonts w:asciiTheme="majorHAnsi" w:eastAsiaTheme="majorEastAsia" w:hAnsiTheme="majorHAnsi" w:cstheme="majorBidi"/>
-          <w:color w:val="2F5496" w:themeColor="accent1" w:themeShade="BF"/>
-          <w:sz w:val="32"/>
-          <w:szCs w:val="32"/>
+      <w:bookmarkEnd w:id="7"/>
+    </w:p>
+    <w:p>
+      <w:pPr>
+        <w:pStyle w:val="Naslov2"/>
+        <w:rPr>
+          <w:lang w:val="en-US"/>
+        </w:rPr>
+      </w:pPr>
+      <w:proofErr w:type="spellStart"/>
+      <w:r>
+        <w:rPr>
+          <w:lang w:val="en-US"/>
+        </w:rPr>
+        <w:t>Uvod</w:t>
+      </w:r>
+      <w:proofErr w:type="spellEnd"/>
+    </w:p>
+    <w:p>
+      <w:pPr>
+        <w:rPr>
+          <w:lang w:val="en-US"/>
+        </w:rPr>
+      </w:pPr>
+      <w:r>
+        <w:rPr>
+          <w:lang w:val="en-US"/>
+        </w:rPr>
+        <w:t xml:space="preserve">Web </w:t>
+      </w:r>
+      <w:proofErr w:type="spellStart"/>
+      <w:r>
+        <w:rPr>
+          <w:lang w:val="en-US"/>
+        </w:rPr>
+        <w:t>aplikacija</w:t>
+      </w:r>
+      <w:proofErr w:type="spellEnd"/>
+      <w:r>
+        <w:rPr>
+          <w:lang w:val="en-US"/>
+        </w:rPr>
+        <w:t xml:space="preserve"> je </w:t>
+      </w:r>
+      <w:proofErr w:type="spellStart"/>
+      <w:r>
+        <w:rPr>
+          <w:lang w:val="en-US"/>
+        </w:rPr>
+        <w:t>implementirana</w:t>
+      </w:r>
+      <w:proofErr w:type="spellEnd"/>
+      <w:r>
+        <w:rPr>
+          <w:lang w:val="en-US"/>
+        </w:rPr>
+        <w:t xml:space="preserve"> </w:t>
+      </w:r>
+      <w:proofErr w:type="spellStart"/>
+      <w:r>
+        <w:rPr>
+          <w:lang w:val="en-US"/>
+        </w:rPr>
+        <w:t>pomoću</w:t>
+      </w:r>
+      <w:proofErr w:type="spellEnd"/>
+      <w:r>
+        <w:rPr>
+          <w:lang w:val="en-US"/>
+        </w:rPr>
+        <w:t xml:space="preserve"> ASP.NET MVC (</w:t>
+      </w:r>
+      <w:r>
+        <w:rPr>
+          <w:i/>
+          <w:iCs/>
+          <w:lang w:val="en-US"/>
+        </w:rPr>
+        <w:t>Model-View-Controller</w:t>
+      </w:r>
+      <w:r>
+        <w:rPr>
+          <w:lang w:val="en-US"/>
+        </w:rPr>
+        <w:t xml:space="preserve">) </w:t>
+      </w:r>
+      <w:proofErr w:type="spellStart"/>
+      <w:r>
+        <w:rPr>
+          <w:lang w:val="en-US"/>
+        </w:rPr>
+        <w:t>oblikovnog</w:t>
+      </w:r>
+      <w:proofErr w:type="spellEnd"/>
+      <w:r>
+        <w:rPr>
+          <w:lang w:val="en-US"/>
+        </w:rPr>
+        <w:t xml:space="preserve"> </w:t>
+      </w:r>
+      <w:proofErr w:type="spellStart"/>
+      <w:r>
+        <w:rPr>
+          <w:lang w:val="en-US"/>
+        </w:rPr>
+        <w:t>obrasca</w:t>
+      </w:r>
+      <w:proofErr w:type="spellEnd"/>
+      <w:r>
+        <w:rPr>
+          <w:lang w:val="en-US"/>
+        </w:rPr>
+        <w:t xml:space="preserve"> koji je </w:t>
+      </w:r>
+      <w:proofErr w:type="spellStart"/>
+      <w:r>
+        <w:rPr>
+          <w:lang w:val="en-US"/>
+        </w:rPr>
+        <w:t>korišten</w:t>
+      </w:r>
+      <w:proofErr w:type="spellEnd"/>
+      <w:r>
+        <w:rPr>
+          <w:lang w:val="en-US"/>
+        </w:rPr>
+        <w:t xml:space="preserve"> za </w:t>
+      </w:r>
+      <w:proofErr w:type="spellStart"/>
+      <w:r>
+        <w:rPr>
+          <w:lang w:val="en-US"/>
+        </w:rPr>
+        <w:t>razdvajanje</w:t>
+      </w:r>
+      <w:proofErr w:type="spellEnd"/>
+      <w:r>
+        <w:rPr>
+          <w:lang w:val="en-US"/>
+        </w:rPr>
+        <w:t xml:space="preserve"> k</w:t>
+      </w:r>
+      <w:proofErr w:type="spellStart"/>
+      <w:r>
+        <w:rPr>
+          <w:lang w:val="en-US"/>
+        </w:rPr>
+        <w:t>orisničkog</w:t>
+      </w:r>
+      <w:proofErr w:type="spellEnd"/>
+      <w:r>
+        <w:rPr>
+          <w:lang w:val="en-US"/>
+        </w:rPr>
+        <w:t xml:space="preserve"> </w:t>
+      </w:r>
+      <w:proofErr w:type="spellStart"/>
+      <w:r>
+        <w:rPr>
+          <w:lang w:val="en-US"/>
+        </w:rPr>
+        <w:t>sučelja</w:t>
+      </w:r>
+      <w:proofErr w:type="spellEnd"/>
+      <w:r>
+        <w:rPr>
+          <w:lang w:val="en-US"/>
+        </w:rPr>
+        <w:t xml:space="preserve"> (</w:t>
+      </w:r>
+      <w:r>
+        <w:rPr>
+          <w:i/>
+          <w:iCs/>
+          <w:lang w:val="en-US"/>
+        </w:rPr>
+        <w:t>View</w:t>
+      </w:r>
+      <w:r>
+        <w:rPr>
+          <w:lang w:val="en-US"/>
+        </w:rPr>
+        <w:t xml:space="preserve">), </w:t>
+      </w:r>
+      <w:proofErr w:type="spellStart"/>
+      <w:r>
+        <w:rPr>
+          <w:lang w:val="en-US"/>
+        </w:rPr>
+        <w:t>podataka</w:t>
+      </w:r>
+      <w:proofErr w:type="spellEnd"/>
+      <w:r>
+        <w:rPr>
+          <w:lang w:val="en-US"/>
+        </w:rPr>
+        <w:t xml:space="preserve"> (</w:t>
+      </w:r>
+      <w:r>
+        <w:rPr>
+          <w:i/>
+          <w:iCs/>
+          <w:lang w:val="en-US"/>
+        </w:rPr>
+        <w:t>Model</w:t>
+      </w:r>
+      <w:r>
+        <w:rPr>
+          <w:lang w:val="en-US"/>
+        </w:rPr>
+        <w:t xml:space="preserve">) I </w:t>
+      </w:r>
+      <w:proofErr w:type="spellStart"/>
+      <w:r>
+        <w:rPr>
+          <w:lang w:val="en-US"/>
+        </w:rPr>
+        <w:t>aplikacijske</w:t>
+      </w:r>
+      <w:proofErr w:type="spellEnd"/>
+      <w:r>
+        <w:rPr>
+          <w:lang w:val="en-US"/>
+        </w:rPr>
+        <w:t xml:space="preserve"> </w:t>
+      </w:r>
+      <w:proofErr w:type="spellStart"/>
+      <w:r>
+        <w:rPr>
+          <w:lang w:val="en-US"/>
+        </w:rPr>
+        <w:t>logike</w:t>
+      </w:r>
+      <w:proofErr w:type="spellEnd"/>
+      <w:r>
+        <w:rPr>
+          <w:lang w:val="en-US"/>
+        </w:rPr>
+        <w:t xml:space="preserve"> (</w:t>
+      </w:r>
+      <w:r>
+        <w:rPr>
+          <w:i/>
+          <w:iCs/>
+          <w:lang w:val="en-US"/>
+        </w:rPr>
+        <w:t>Controller</w:t>
+      </w:r>
+      <w:r>
+        <w:rPr>
+          <w:lang w:val="en-US"/>
+        </w:rPr>
+        <w:t>).</w:t>
+      </w:r>
+      <w:r>
+        <w:rPr>
+          <w:lang w:val="en-US"/>
+        </w:rPr>
+        <w:t xml:space="preserve"> </w:t>
+      </w:r>
+      <w:r>
+        <w:t xml:space="preserve">Model domene </w:t>
+      </w:r>
+      <w:r>
+        <w:t>je ovdje također definiran</w:t>
+      </w:r>
+      <w:r>
+        <w:t xml:space="preserve"> u </w:t>
+      </w:r>
+      <w:r>
+        <w:rPr>
+          <w:i/>
+          <w:iCs/>
+        </w:rPr>
+        <w:t>model</w:t>
+      </w:r>
+      <w:r>
+        <w:t xml:space="preserve"> dijelu obrasca, </w:t>
+      </w:r>
+      <w:r>
+        <w:t xml:space="preserve">a preslikan je </w:t>
+      </w:r>
+      <w:r>
+        <w:rPr>
+          <w:i/>
+          <w:iCs/>
+        </w:rPr>
+        <w:t xml:space="preserve">O/R </w:t>
+      </w:r>
+      <w:r>
+        <w:t xml:space="preserve">mapiranjem preslikan pomoću </w:t>
+      </w:r>
+      <w:proofErr w:type="spellStart"/>
+      <w:r>
+        <w:rPr>
+          <w:i/>
+          <w:iCs/>
+        </w:rPr>
+        <w:t>entityFrameworka</w:t>
+      </w:r>
+      <w:proofErr w:type="spellEnd"/>
+      <w:r>
+        <w:rPr>
+          <w:i/>
+          <w:iCs/>
+        </w:rPr>
+        <w:t xml:space="preserve"> </w:t>
+      </w:r>
+      <w:r>
+        <w:t xml:space="preserve">iz baze podataka u projekt. </w:t>
+      </w:r>
+      <w:r>
+        <w:br/>
+      </w:r>
+    </w:p>
+    <w:p>
+      <w:pPr>
+        <w:rPr>
+          <w:lang w:val="en-US"/>
+        </w:rPr>
+      </w:pPr>
+      <w:proofErr w:type="spellStart"/>
+      <w:r>
+        <w:rPr>
+          <w:lang w:val="en-US"/>
+        </w:rPr>
+        <w:t>dodaj</w:t>
+      </w:r>
+      <w:proofErr w:type="spellEnd"/>
+      <w:r>
+        <w:rPr>
+          <w:lang w:val="en-US"/>
+        </w:rPr>
+        <w:t xml:space="preserve"> </w:t>
+      </w:r>
+      <w:proofErr w:type="spellStart"/>
+      <w:r>
+        <w:rPr>
+          <w:lang w:val="en-US"/>
+        </w:rPr>
+        <w:t>stvari</w:t>
+      </w:r>
+      <w:proofErr w:type="spellEnd"/>
+    </w:p>
+    <w:p>
+      <w:pPr>
+        <w:rPr>
+          <w:lang w:val="en-US"/>
+        </w:rPr>
+      </w:pPr>
+    </w:p>
+    <w:p>
+      <w:pPr>
+        <w:pStyle w:val="Naslov2"/>
+      </w:pPr>
+      <w:proofErr w:type="spellStart"/>
+      <w:r>
+        <w:t>Screenshots</w:t>
+      </w:r>
+      <w:proofErr w:type="spellEnd"/>
+    </w:p>
+    <w:p>
+      <w:pPr>
+        <w:rPr>
+          <w:lang w:val="en-US"/>
+        </w:rPr>
+      </w:pPr>
+      <w:r>
+        <w:t>Nakon pokretanja aplikacije korisnici</w:t>
+      </w:r>
+    </w:p>
+    <w:p>
+      <w:pPr>
+        <w:rPr>
           <w:lang w:val="en-US"/>
         </w:rPr>
       </w:pPr>
@@ -11790,6 +12300,19 @@
       <w:contextualSpacing/>
     </w:pPr>
   </w:style>
+  <w:style w:type="paragraph" w:styleId="Sadraj2">
+    <w:name w:val="toc 2"/>
+    <w:basedOn w:val="Normal"/>
+    <w:next w:val="Normal"/>
+    <w:autoRedefine/>
+    <w:uiPriority w:val="39"/>
+    <w:unhideWhenUsed/>
+    <w:rsid w:val="00DB451B"/>
+    <w:pPr>
+      <w:spacing w:after="100"/>
+      <w:ind w:left="220"/>
+    </w:pPr>
+  </w:style>
 </w:styles>
 </file>
 

</xml_diff>

<commit_message>
Add screenshots for web app section
</commit_message>
<xml_diff>
--- a/specifikacija/recepti.docx
+++ b/specifikacija/recepti.docx
@@ -11036,14 +11036,14 @@
         <w:rPr>
           <w:lang w:val="en-US"/>
         </w:rPr>
-        <w:t xml:space="preserve"> k</w:t>
-      </w:r>
-      <w:proofErr w:type="spellStart"/>
-      <w:r>
-        <w:rPr>
-          <w:lang w:val="en-US"/>
-        </w:rPr>
-        <w:t>orisničkog</w:t>
+        <w:t xml:space="preserve"> </w:t>
+      </w:r>
+      <w:proofErr w:type="spellStart"/>
+      <w:r>
+        <w:rPr>
+          <w:lang w:val="en-US"/>
+        </w:rPr>
+        <w:t>korisničkog</w:t>
       </w:r>
       <w:proofErr w:type="spellEnd"/>
       <w:r>
@@ -11157,13 +11157,7 @@
         <w:t xml:space="preserve"> </w:t>
       </w:r>
       <w:r>
-        <w:t xml:space="preserve">Model domene </w:t>
-      </w:r>
-      <w:r>
-        <w:t>je ovdje također definiran</w:t>
-      </w:r>
-      <w:r>
-        <w:t xml:space="preserve"> u </w:t>
+        <w:t xml:space="preserve">Model domene je ovdje također definiran u </w:t>
       </w:r>
       <w:r>
         <w:rPr>
@@ -11173,10 +11167,7 @@
         <w:t>model</w:t>
       </w:r>
       <w:r>
-        <w:t xml:space="preserve"> dijelu obrasca, </w:t>
-      </w:r>
-      <w:r>
-        <w:t xml:space="preserve">a preslikan je </w:t>
+        <w:t xml:space="preserve"> dijelu obrasca, a preslikan je </w:t>
       </w:r>
       <w:r>
         <w:rPr>
@@ -11258,14 +11249,2071 @@
       <w:proofErr w:type="spellEnd"/>
     </w:p>
     <w:p>
-      <w:pPr>
-        <w:rPr>
-          <w:lang w:val="en-US"/>
-        </w:rPr>
-      </w:pPr>
-      <w:r>
-        <w:t>Nakon pokretanja aplikacije korisnici</w:t>
-      </w:r>
+      <w:r>
+        <w:t>Nakon pokretanja aplikacije korisnik je pozicioniran na početnoj stranici gdje može odabrati registraciju, login ili da mu se prikažu svi recepti koji se nalaze u aplikaciji.</w:t>
+      </w:r>
+    </w:p>
+    <w:p>
+      <w:pPr>
+        <w:keepNext/>
+        <w:jc w:val="center"/>
+      </w:pPr>
+      <w:r>
+        <w:rPr>
+          <w:noProof/>
+        </w:rPr>
+        <w:drawing>
+          <wp:inline distT="0" distB="0" distL="0" distR="0" wp14:anchorId="3534B097" wp14:editId="41676753">
+            <wp:extent cx="4680000" cy="2680000"/>
+            <wp:effectExtent l="0" t="0" r="6350" b="6350"/>
+            <wp:docPr id="3" name="Slika 3"/>
+            <wp:cNvGraphicFramePr>
+              <a:graphicFrameLocks xmlns:a="http://schemas.openxmlformats.org/drawingml/2006/main" noChangeAspect="1"/>
+            </wp:cNvGraphicFramePr>
+            <a:graphic xmlns:a="http://schemas.openxmlformats.org/drawingml/2006/main">
+              <a:graphicData uri="http://schemas.openxmlformats.org/drawingml/2006/picture">
+                <pic:pic xmlns:pic="http://schemas.openxmlformats.org/drawingml/2006/picture">
+                  <pic:nvPicPr>
+                    <pic:cNvPr id="1" name=""/>
+                    <pic:cNvPicPr/>
+                  </pic:nvPicPr>
+                  <pic:blipFill>
+                    <a:blip r:embed="rId21"/>
+                    <a:stretch>
+                      <a:fillRect/>
+                    </a:stretch>
+                  </pic:blipFill>
+                  <pic:spPr>
+                    <a:xfrm>
+                      <a:off x="0" y="0"/>
+                      <a:ext cx="4680000" cy="2680000"/>
+                    </a:xfrm>
+                    <a:prstGeom prst="rect">
+                      <a:avLst/>
+                    </a:prstGeom>
+                  </pic:spPr>
+                </pic:pic>
+              </a:graphicData>
+            </a:graphic>
+          </wp:inline>
+        </w:drawing>
+      </w:r>
+    </w:p>
+    <w:p>
+      <w:pPr>
+        <w:pStyle w:val="Opisslike"/>
+        <w:jc w:val="center"/>
+      </w:pPr>
+      <w:r>
+        <w:t xml:space="preserve">Figure </w:t>
+      </w:r>
+      <w:r>
+        <w:fldChar w:fldCharType="begin"/>
+      </w:r>
+      <w:r>
+        <w:instrText xml:space="preserve"> SEQ Figure \* ARABIC </w:instrText>
+      </w:r>
+      <w:r>
+        <w:fldChar w:fldCharType="separate"/>
+      </w:r>
+      <w:r>
+        <w:rPr>
+          <w:noProof/>
+        </w:rPr>
+        <w:t>10</w:t>
+      </w:r>
+      <w:r>
+        <w:fldChar w:fldCharType="end"/>
+      </w:r>
+      <w:r>
+        <w:t xml:space="preserve"> Početna stranica</w:t>
+      </w:r>
+    </w:p>
+    <w:p/>
+    <w:p>
+      <w:pPr>
+        <w:rPr>
+          <w:lang w:val="en-US"/>
+        </w:rPr>
+      </w:pPr>
+      <w:proofErr w:type="spellStart"/>
+      <w:r>
+        <w:rPr>
+          <w:lang w:val="en-US"/>
+        </w:rPr>
+        <w:t>Klikom</w:t>
+      </w:r>
+      <w:proofErr w:type="spellEnd"/>
+      <w:r>
+        <w:rPr>
+          <w:lang w:val="en-US"/>
+        </w:rPr>
+        <w:t xml:space="preserve"> </w:t>
+      </w:r>
+      <w:proofErr w:type="spellStart"/>
+      <w:r>
+        <w:rPr>
+          <w:lang w:val="en-US"/>
+        </w:rPr>
+        <w:t>na</w:t>
+      </w:r>
+      <w:proofErr w:type="spellEnd"/>
+      <w:r>
+        <w:rPr>
+          <w:lang w:val="en-US"/>
+        </w:rPr>
+        <w:t xml:space="preserve"> </w:t>
+      </w:r>
+      <w:r>
+        <w:rPr>
+          <w:i/>
+          <w:iCs/>
+          <w:lang w:val="en-US"/>
+        </w:rPr>
+        <w:t>All recipes</w:t>
+      </w:r>
+      <w:r>
+        <w:rPr>
+          <w:lang w:val="en-US"/>
+        </w:rPr>
+        <w:t xml:space="preserve"> </w:t>
+      </w:r>
+      <w:proofErr w:type="spellStart"/>
+      <w:r>
+        <w:rPr>
+          <w:lang w:val="en-US"/>
+        </w:rPr>
+        <w:t>korisniku</w:t>
+      </w:r>
+      <w:proofErr w:type="spellEnd"/>
+      <w:r>
+        <w:rPr>
+          <w:lang w:val="en-US"/>
+        </w:rPr>
+        <w:t xml:space="preserve"> se </w:t>
+      </w:r>
+      <w:proofErr w:type="spellStart"/>
+      <w:r>
+        <w:rPr>
+          <w:lang w:val="en-US"/>
+        </w:rPr>
+        <w:t>prikazuje</w:t>
+      </w:r>
+      <w:proofErr w:type="spellEnd"/>
+      <w:r>
+        <w:rPr>
+          <w:lang w:val="en-US"/>
+        </w:rPr>
+        <w:t xml:space="preserve"> </w:t>
+      </w:r>
+      <w:proofErr w:type="spellStart"/>
+      <w:r>
+        <w:rPr>
+          <w:lang w:val="en-US"/>
+        </w:rPr>
+        <w:t>popis</w:t>
+      </w:r>
+      <w:proofErr w:type="spellEnd"/>
+      <w:r>
+        <w:rPr>
+          <w:lang w:val="en-US"/>
+        </w:rPr>
+        <w:t xml:space="preserve"> </w:t>
+      </w:r>
+      <w:proofErr w:type="spellStart"/>
+      <w:r>
+        <w:rPr>
+          <w:lang w:val="en-US"/>
+        </w:rPr>
+        <w:t>svih</w:t>
+      </w:r>
+      <w:proofErr w:type="spellEnd"/>
+      <w:r>
+        <w:rPr>
+          <w:lang w:val="en-US"/>
+        </w:rPr>
+        <w:t xml:space="preserve"> </w:t>
+      </w:r>
+      <w:proofErr w:type="spellStart"/>
+      <w:r>
+        <w:rPr>
+          <w:lang w:val="en-US"/>
+        </w:rPr>
+        <w:t>recepata</w:t>
+      </w:r>
+      <w:proofErr w:type="spellEnd"/>
+      <w:r>
+        <w:rPr>
+          <w:lang w:val="en-US"/>
+        </w:rPr>
+        <w:t xml:space="preserve">, </w:t>
+      </w:r>
+      <w:proofErr w:type="spellStart"/>
+      <w:r>
+        <w:rPr>
+          <w:lang w:val="en-US"/>
+        </w:rPr>
+        <w:t>kao</w:t>
+      </w:r>
+      <w:proofErr w:type="spellEnd"/>
+      <w:r>
+        <w:rPr>
+          <w:lang w:val="en-US"/>
+        </w:rPr>
+        <w:t xml:space="preserve"> </w:t>
+      </w:r>
+      <w:proofErr w:type="spellStart"/>
+      <w:r>
+        <w:rPr>
+          <w:lang w:val="en-US"/>
+        </w:rPr>
+        <w:t>i</w:t>
+      </w:r>
+      <w:proofErr w:type="spellEnd"/>
+      <w:r>
+        <w:rPr>
+          <w:lang w:val="en-US"/>
+        </w:rPr>
+        <w:t xml:space="preserve"> </w:t>
+      </w:r>
+      <w:proofErr w:type="spellStart"/>
+      <w:r>
+        <w:rPr>
+          <w:lang w:val="en-US"/>
+        </w:rPr>
+        <w:t>tražilice</w:t>
+      </w:r>
+      <w:proofErr w:type="spellEnd"/>
+      <w:r>
+        <w:rPr>
+          <w:lang w:val="en-US"/>
+        </w:rPr>
+        <w:t xml:space="preserve"> za </w:t>
+      </w:r>
+      <w:proofErr w:type="spellStart"/>
+      <w:r>
+        <w:rPr>
+          <w:lang w:val="en-US"/>
+        </w:rPr>
+        <w:t>pretragu</w:t>
+      </w:r>
+      <w:proofErr w:type="spellEnd"/>
+      <w:r>
+        <w:rPr>
+          <w:lang w:val="en-US"/>
+        </w:rPr>
+        <w:t xml:space="preserve"> </w:t>
+      </w:r>
+      <w:proofErr w:type="spellStart"/>
+      <w:r>
+        <w:rPr>
+          <w:lang w:val="en-US"/>
+        </w:rPr>
+        <w:t>prema</w:t>
+      </w:r>
+      <w:proofErr w:type="spellEnd"/>
+      <w:r>
+        <w:rPr>
+          <w:lang w:val="en-US"/>
+        </w:rPr>
+        <w:t xml:space="preserve"> </w:t>
+      </w:r>
+      <w:proofErr w:type="spellStart"/>
+      <w:r>
+        <w:rPr>
+          <w:lang w:val="en-US"/>
+        </w:rPr>
+        <w:t>nazivu</w:t>
+      </w:r>
+      <w:proofErr w:type="spellEnd"/>
+      <w:r>
+        <w:rPr>
+          <w:lang w:val="en-US"/>
+        </w:rPr>
+        <w:t xml:space="preserve"> </w:t>
+      </w:r>
+      <w:proofErr w:type="spellStart"/>
+      <w:r>
+        <w:rPr>
+          <w:lang w:val="en-US"/>
+        </w:rPr>
+        <w:t>recepta</w:t>
+      </w:r>
+      <w:proofErr w:type="spellEnd"/>
+      <w:r>
+        <w:rPr>
+          <w:lang w:val="en-US"/>
+        </w:rPr>
+        <w:t xml:space="preserve">, </w:t>
+      </w:r>
+      <w:proofErr w:type="spellStart"/>
+      <w:r>
+        <w:rPr>
+          <w:lang w:val="en-US"/>
+        </w:rPr>
+        <w:t>korisniku</w:t>
+      </w:r>
+      <w:proofErr w:type="spellEnd"/>
+      <w:r>
+        <w:rPr>
+          <w:lang w:val="en-US"/>
+        </w:rPr>
+        <w:t xml:space="preserve"> </w:t>
+      </w:r>
+      <w:proofErr w:type="spellStart"/>
+      <w:r>
+        <w:rPr>
+          <w:lang w:val="en-US"/>
+        </w:rPr>
+        <w:t>ili</w:t>
+      </w:r>
+      <w:proofErr w:type="spellEnd"/>
+      <w:r>
+        <w:rPr>
+          <w:lang w:val="en-US"/>
+        </w:rPr>
+        <w:t xml:space="preserve"> </w:t>
+      </w:r>
+      <w:proofErr w:type="spellStart"/>
+      <w:r>
+        <w:rPr>
+          <w:lang w:val="en-US"/>
+        </w:rPr>
+        <w:t>sastojcima</w:t>
+      </w:r>
+      <w:proofErr w:type="spellEnd"/>
+      <w:r>
+        <w:rPr>
+          <w:lang w:val="en-US"/>
+        </w:rPr>
+        <w:t>.</w:t>
+      </w:r>
+    </w:p>
+    <w:p>
+      <w:pPr>
+        <w:keepNext/>
+        <w:jc w:val="center"/>
+      </w:pPr>
+      <w:r>
+        <w:rPr>
+          <w:noProof/>
+        </w:rPr>
+        <w:lastRenderedPageBreak/>
+        <w:drawing>
+          <wp:inline distT="0" distB="0" distL="0" distR="0" wp14:anchorId="36F3A628" wp14:editId="3C3A1F8D">
+            <wp:extent cx="4680000" cy="2672501"/>
+            <wp:effectExtent l="0" t="0" r="6350" b="0"/>
+            <wp:docPr id="8" name="Slika 8"/>
+            <wp:cNvGraphicFramePr>
+              <a:graphicFrameLocks xmlns:a="http://schemas.openxmlformats.org/drawingml/2006/main" noChangeAspect="1"/>
+            </wp:cNvGraphicFramePr>
+            <a:graphic xmlns:a="http://schemas.openxmlformats.org/drawingml/2006/main">
+              <a:graphicData uri="http://schemas.openxmlformats.org/drawingml/2006/picture">
+                <pic:pic xmlns:pic="http://schemas.openxmlformats.org/drawingml/2006/picture">
+                  <pic:nvPicPr>
+                    <pic:cNvPr id="1" name=""/>
+                    <pic:cNvPicPr/>
+                  </pic:nvPicPr>
+                  <pic:blipFill>
+                    <a:blip r:embed="rId22"/>
+                    <a:stretch>
+                      <a:fillRect/>
+                    </a:stretch>
+                  </pic:blipFill>
+                  <pic:spPr>
+                    <a:xfrm>
+                      <a:off x="0" y="0"/>
+                      <a:ext cx="4680000" cy="2672501"/>
+                    </a:xfrm>
+                    <a:prstGeom prst="rect">
+                      <a:avLst/>
+                    </a:prstGeom>
+                  </pic:spPr>
+                </pic:pic>
+              </a:graphicData>
+            </a:graphic>
+          </wp:inline>
+        </w:drawing>
+      </w:r>
+    </w:p>
+    <w:p>
+      <w:pPr>
+        <w:pStyle w:val="Opisslike"/>
+        <w:jc w:val="center"/>
+      </w:pPr>
+      <w:r>
+        <w:t xml:space="preserve">Figure </w:t>
+      </w:r>
+      <w:r>
+        <w:fldChar w:fldCharType="begin"/>
+      </w:r>
+      <w:r>
+        <w:instrText xml:space="preserve"> SEQ Figure \* ARABIC </w:instrText>
+      </w:r>
+      <w:r>
+        <w:fldChar w:fldCharType="separate"/>
+      </w:r>
+      <w:r>
+        <w:rPr>
+          <w:noProof/>
+        </w:rPr>
+        <w:t>11</w:t>
+      </w:r>
+      <w:r>
+        <w:fldChar w:fldCharType="end"/>
+      </w:r>
+      <w:r>
+        <w:t xml:space="preserve"> Prikaz svih recepata</w:t>
+      </w:r>
+    </w:p>
+    <w:p/>
+    <w:p>
+      <w:r>
+        <w:t xml:space="preserve">Ukoliko korisnik traži recepte po naslovu, dovoljno je da u </w:t>
+      </w:r>
+      <w:proofErr w:type="spellStart"/>
+      <w:r>
+        <w:rPr>
+          <w:i/>
+          <w:iCs/>
+        </w:rPr>
+        <w:t>textbox</w:t>
+      </w:r>
+      <w:proofErr w:type="spellEnd"/>
+      <w:r>
+        <w:t xml:space="preserve"> upiše naziv recepta kojeg želi pronaći i klikne na gumb </w:t>
+      </w:r>
+      <w:r>
+        <w:rPr>
+          <w:i/>
+          <w:iCs/>
+        </w:rPr>
+        <w:t>Search</w:t>
+      </w:r>
+      <w:r>
+        <w:t xml:space="preserve"> koji će korisniku prikazati sve recepte tog naziva.</w:t>
+      </w:r>
+    </w:p>
+    <w:p>
+      <w:pPr>
+        <w:keepNext/>
+        <w:jc w:val="center"/>
+      </w:pPr>
+      <w:r>
+        <w:rPr>
+          <w:noProof/>
+        </w:rPr>
+        <w:drawing>
+          <wp:inline distT="0" distB="0" distL="0" distR="0" wp14:anchorId="1CD947F4" wp14:editId="56AA2C6A">
+            <wp:extent cx="4680000" cy="2684000"/>
+            <wp:effectExtent l="0" t="0" r="6350" b="2540"/>
+            <wp:docPr id="14" name="Slika 14"/>
+            <wp:cNvGraphicFramePr>
+              <a:graphicFrameLocks xmlns:a="http://schemas.openxmlformats.org/drawingml/2006/main" noChangeAspect="1"/>
+            </wp:cNvGraphicFramePr>
+            <a:graphic xmlns:a="http://schemas.openxmlformats.org/drawingml/2006/main">
+              <a:graphicData uri="http://schemas.openxmlformats.org/drawingml/2006/picture">
+                <pic:pic xmlns:pic="http://schemas.openxmlformats.org/drawingml/2006/picture">
+                  <pic:nvPicPr>
+                    <pic:cNvPr id="1" name=""/>
+                    <pic:cNvPicPr/>
+                  </pic:nvPicPr>
+                  <pic:blipFill>
+                    <a:blip r:embed="rId23"/>
+                    <a:stretch>
+                      <a:fillRect/>
+                    </a:stretch>
+                  </pic:blipFill>
+                  <pic:spPr>
+                    <a:xfrm>
+                      <a:off x="0" y="0"/>
+                      <a:ext cx="4680000" cy="2684000"/>
+                    </a:xfrm>
+                    <a:prstGeom prst="rect">
+                      <a:avLst/>
+                    </a:prstGeom>
+                  </pic:spPr>
+                </pic:pic>
+              </a:graphicData>
+            </a:graphic>
+          </wp:inline>
+        </w:drawing>
+      </w:r>
+    </w:p>
+    <w:p>
+      <w:pPr>
+        <w:pStyle w:val="Opisslike"/>
+        <w:jc w:val="center"/>
+      </w:pPr>
+      <w:r>
+        <w:t xml:space="preserve">Figure </w:t>
+      </w:r>
+      <w:r>
+        <w:fldChar w:fldCharType="begin"/>
+      </w:r>
+      <w:r>
+        <w:instrText xml:space="preserve"> SEQ Figure \* ARABIC </w:instrText>
+      </w:r>
+      <w:r>
+        <w:fldChar w:fldCharType="separate"/>
+      </w:r>
+      <w:r>
+        <w:rPr>
+          <w:noProof/>
+        </w:rPr>
+        <w:t>12</w:t>
+      </w:r>
+      <w:r>
+        <w:fldChar w:fldCharType="end"/>
+      </w:r>
+      <w:r>
+        <w:t xml:space="preserve"> Pretraga recepta po naslovu</w:t>
+      </w:r>
+    </w:p>
+    <w:p/>
+    <w:p>
+      <w:r>
+        <w:t xml:space="preserve">Ako korisnika zanima potpuni recept, može kliknuti na </w:t>
+      </w:r>
+      <w:proofErr w:type="spellStart"/>
+      <w:r>
+        <w:rPr>
+          <w:i/>
+          <w:iCs/>
+        </w:rPr>
+        <w:t>Details</w:t>
+      </w:r>
+      <w:proofErr w:type="spellEnd"/>
+      <w:r>
+        <w:rPr>
+          <w:i/>
+          <w:iCs/>
+        </w:rPr>
+        <w:t xml:space="preserve"> </w:t>
+      </w:r>
+      <w:r>
+        <w:t>što će mu prikazati detaljan opis recepta, kao i potrebne namirnice te sliku jela, ukoliko ona postoji.</w:t>
+      </w:r>
+    </w:p>
+    <w:p>
+      <w:pPr>
+        <w:keepNext/>
+        <w:jc w:val="center"/>
+      </w:pPr>
+      <w:r>
+        <w:rPr>
+          <w:noProof/>
+        </w:rPr>
+        <w:lastRenderedPageBreak/>
+        <w:drawing>
+          <wp:inline distT="0" distB="0" distL="0" distR="0" wp14:anchorId="5976B101" wp14:editId="39714CAE">
+            <wp:extent cx="4680000" cy="2769000"/>
+            <wp:effectExtent l="0" t="0" r="6350" b="0"/>
+            <wp:docPr id="16" name="Slika 16"/>
+            <wp:cNvGraphicFramePr>
+              <a:graphicFrameLocks xmlns:a="http://schemas.openxmlformats.org/drawingml/2006/main" noChangeAspect="1"/>
+            </wp:cNvGraphicFramePr>
+            <a:graphic xmlns:a="http://schemas.openxmlformats.org/drawingml/2006/main">
+              <a:graphicData uri="http://schemas.openxmlformats.org/drawingml/2006/picture">
+                <pic:pic xmlns:pic="http://schemas.openxmlformats.org/drawingml/2006/picture">
+                  <pic:nvPicPr>
+                    <pic:cNvPr id="1" name=""/>
+                    <pic:cNvPicPr/>
+                  </pic:nvPicPr>
+                  <pic:blipFill>
+                    <a:blip r:embed="rId24"/>
+                    <a:stretch>
+                      <a:fillRect/>
+                    </a:stretch>
+                  </pic:blipFill>
+                  <pic:spPr>
+                    <a:xfrm>
+                      <a:off x="0" y="0"/>
+                      <a:ext cx="4680000" cy="2769000"/>
+                    </a:xfrm>
+                    <a:prstGeom prst="rect">
+                      <a:avLst/>
+                    </a:prstGeom>
+                  </pic:spPr>
+                </pic:pic>
+              </a:graphicData>
+            </a:graphic>
+          </wp:inline>
+        </w:drawing>
+      </w:r>
+    </w:p>
+    <w:p>
+      <w:pPr>
+        <w:pStyle w:val="Opisslike"/>
+        <w:jc w:val="center"/>
+      </w:pPr>
+      <w:r>
+        <w:t xml:space="preserve">Figure </w:t>
+      </w:r>
+      <w:r>
+        <w:fldChar w:fldCharType="begin"/>
+      </w:r>
+      <w:r>
+        <w:instrText xml:space="preserve"> SEQ Figure \* ARABIC </w:instrText>
+      </w:r>
+      <w:r>
+        <w:fldChar w:fldCharType="separate"/>
+      </w:r>
+      <w:r>
+        <w:rPr>
+          <w:noProof/>
+        </w:rPr>
+        <w:t>13</w:t>
+      </w:r>
+      <w:r>
+        <w:fldChar w:fldCharType="end"/>
+      </w:r>
+      <w:r>
+        <w:t xml:space="preserve"> Prikaz detalja recepta</w:t>
+      </w:r>
+    </w:p>
+    <w:p/>
+    <w:p>
+      <w:r>
+        <w:t xml:space="preserve">Korisnik ima opciju tražiti recepte po </w:t>
+      </w:r>
+      <w:proofErr w:type="spellStart"/>
+      <w:r>
+        <w:rPr>
+          <w:i/>
+          <w:iCs/>
+        </w:rPr>
+        <w:t>username</w:t>
+      </w:r>
+      <w:proofErr w:type="spellEnd"/>
+      <w:r>
+        <w:t>-u</w:t>
+      </w:r>
+      <w:r>
+        <w:t xml:space="preserve"> korisnika. U tražilicu upiše </w:t>
+      </w:r>
+      <w:proofErr w:type="spellStart"/>
+      <w:r>
+        <w:rPr>
+          <w:i/>
+          <w:iCs/>
+        </w:rPr>
+        <w:t>username</w:t>
+      </w:r>
+      <w:proofErr w:type="spellEnd"/>
+      <w:r>
+        <w:t xml:space="preserve"> osobe čije recepte želi pregledati, te mu se recepti te osobe </w:t>
+      </w:r>
+      <w:proofErr w:type="spellStart"/>
+      <w:r>
+        <w:t>izlistaju</w:t>
+      </w:r>
+      <w:proofErr w:type="spellEnd"/>
+      <w:r>
+        <w:t>.</w:t>
+      </w:r>
+    </w:p>
+    <w:p>
+      <w:pPr>
+        <w:keepNext/>
+        <w:jc w:val="center"/>
+      </w:pPr>
+      <w:r>
+        <w:rPr>
+          <w:noProof/>
+        </w:rPr>
+        <w:drawing>
+          <wp:inline distT="0" distB="0" distL="0" distR="0" wp14:anchorId="4A977678" wp14:editId="2FA8A978">
+            <wp:extent cx="4680000" cy="2769000"/>
+            <wp:effectExtent l="0" t="0" r="6350" b="0"/>
+            <wp:docPr id="17" name="Slika 17"/>
+            <wp:cNvGraphicFramePr>
+              <a:graphicFrameLocks xmlns:a="http://schemas.openxmlformats.org/drawingml/2006/main" noChangeAspect="1"/>
+            </wp:cNvGraphicFramePr>
+            <a:graphic xmlns:a="http://schemas.openxmlformats.org/drawingml/2006/main">
+              <a:graphicData uri="http://schemas.openxmlformats.org/drawingml/2006/picture">
+                <pic:pic xmlns:pic="http://schemas.openxmlformats.org/drawingml/2006/picture">
+                  <pic:nvPicPr>
+                    <pic:cNvPr id="1" name=""/>
+                    <pic:cNvPicPr/>
+                  </pic:nvPicPr>
+                  <pic:blipFill>
+                    <a:blip r:embed="rId25"/>
+                    <a:stretch>
+                      <a:fillRect/>
+                    </a:stretch>
+                  </pic:blipFill>
+                  <pic:spPr>
+                    <a:xfrm>
+                      <a:off x="0" y="0"/>
+                      <a:ext cx="4680000" cy="2769000"/>
+                    </a:xfrm>
+                    <a:prstGeom prst="rect">
+                      <a:avLst/>
+                    </a:prstGeom>
+                  </pic:spPr>
+                </pic:pic>
+              </a:graphicData>
+            </a:graphic>
+          </wp:inline>
+        </w:drawing>
+      </w:r>
+    </w:p>
+    <w:p>
+      <w:pPr>
+        <w:pStyle w:val="Opisslike"/>
+        <w:jc w:val="center"/>
+      </w:pPr>
+      <w:r>
+        <w:t xml:space="preserve">Figure </w:t>
+      </w:r>
+      <w:r>
+        <w:fldChar w:fldCharType="begin"/>
+      </w:r>
+      <w:r>
+        <w:instrText xml:space="preserve"> SEQ Figure \* ARABIC </w:instrText>
+      </w:r>
+      <w:r>
+        <w:fldChar w:fldCharType="separate"/>
+      </w:r>
+      <w:r>
+        <w:rPr>
+          <w:noProof/>
+        </w:rPr>
+        <w:t>14</w:t>
+      </w:r>
+      <w:r>
+        <w:fldChar w:fldCharType="end"/>
+      </w:r>
+      <w:r>
+        <w:t xml:space="preserve"> Traženje po </w:t>
+      </w:r>
+      <w:proofErr w:type="spellStart"/>
+      <w:r>
+        <w:t>username</w:t>
+      </w:r>
+      <w:proofErr w:type="spellEnd"/>
+      <w:r>
+        <w:t>-u korisnika</w:t>
+      </w:r>
+    </w:p>
+    <w:p/>
+    <w:p>
+      <w:r>
+        <w:t xml:space="preserve">Glavna funkcionalnost aplikacije leži u pretrazi po namirnicama. Korisnik može odabrati više namirnica od kojih želi napraviti jelo te to čini klikom na </w:t>
+      </w:r>
+      <w:proofErr w:type="spellStart"/>
+      <w:r>
+        <w:rPr>
+          <w:i/>
+          <w:iCs/>
+        </w:rPr>
+        <w:t>checkbox</w:t>
+      </w:r>
+      <w:proofErr w:type="spellEnd"/>
+      <w:r>
+        <w:t xml:space="preserve"> uz pojedinu namirnicu. Nakon što je označio sve namirnice, treba kliknuti na </w:t>
+      </w:r>
+      <w:r>
+        <w:rPr>
+          <w:i/>
+          <w:iCs/>
+        </w:rPr>
+        <w:t>Search</w:t>
+      </w:r>
+      <w:r>
+        <w:t xml:space="preserve"> što će mu prikazati sve recepte koje može pripremiti od odabranih namirnica.</w:t>
+      </w:r>
+    </w:p>
+    <w:p>
+      <w:pPr>
+        <w:keepNext/>
+        <w:jc w:val="center"/>
+      </w:pPr>
+      <w:r>
+        <w:rPr>
+          <w:noProof/>
+        </w:rPr>
+        <w:lastRenderedPageBreak/>
+        <w:drawing>
+          <wp:inline distT="0" distB="0" distL="0" distR="0" wp14:anchorId="747A2C32" wp14:editId="0DFE5E92">
+            <wp:extent cx="4680000" cy="2769000"/>
+            <wp:effectExtent l="0" t="0" r="6350" b="0"/>
+            <wp:docPr id="18" name="Slika 18"/>
+            <wp:cNvGraphicFramePr>
+              <a:graphicFrameLocks xmlns:a="http://schemas.openxmlformats.org/drawingml/2006/main" noChangeAspect="1"/>
+            </wp:cNvGraphicFramePr>
+            <a:graphic xmlns:a="http://schemas.openxmlformats.org/drawingml/2006/main">
+              <a:graphicData uri="http://schemas.openxmlformats.org/drawingml/2006/picture">
+                <pic:pic xmlns:pic="http://schemas.openxmlformats.org/drawingml/2006/picture">
+                  <pic:nvPicPr>
+                    <pic:cNvPr id="1" name=""/>
+                    <pic:cNvPicPr/>
+                  </pic:nvPicPr>
+                  <pic:blipFill>
+                    <a:blip r:embed="rId26"/>
+                    <a:stretch>
+                      <a:fillRect/>
+                    </a:stretch>
+                  </pic:blipFill>
+                  <pic:spPr>
+                    <a:xfrm>
+                      <a:off x="0" y="0"/>
+                      <a:ext cx="4680000" cy="2769000"/>
+                    </a:xfrm>
+                    <a:prstGeom prst="rect">
+                      <a:avLst/>
+                    </a:prstGeom>
+                  </pic:spPr>
+                </pic:pic>
+              </a:graphicData>
+            </a:graphic>
+          </wp:inline>
+        </w:drawing>
+      </w:r>
+    </w:p>
+    <w:p>
+      <w:pPr>
+        <w:pStyle w:val="Opisslike"/>
+        <w:jc w:val="center"/>
+      </w:pPr>
+      <w:r>
+        <w:t xml:space="preserve">Figure </w:t>
+      </w:r>
+      <w:r>
+        <w:fldChar w:fldCharType="begin"/>
+      </w:r>
+      <w:r>
+        <w:instrText xml:space="preserve"> SEQ Figure \* ARABIC </w:instrText>
+      </w:r>
+      <w:r>
+        <w:fldChar w:fldCharType="separate"/>
+      </w:r>
+      <w:r>
+        <w:rPr>
+          <w:noProof/>
+        </w:rPr>
+        <w:t>15</w:t>
+      </w:r>
+      <w:r>
+        <w:fldChar w:fldCharType="end"/>
+      </w:r>
+      <w:r>
+        <w:t xml:space="preserve"> Pretraga recepata po namirnicama</w:t>
+      </w:r>
+    </w:p>
+    <w:p/>
+    <w:p>
+      <w:r>
+        <w:t xml:space="preserve">Ukoliko korisnik želi koristiti dodatne funkcionalnosti poput dodavanja vlastitih recepata, u tom slučaju se prvotno treba registrirati. To čini klikom na </w:t>
+      </w:r>
+      <w:proofErr w:type="spellStart"/>
+      <w:r>
+        <w:rPr>
+          <w:i/>
+          <w:iCs/>
+        </w:rPr>
+        <w:t>Register</w:t>
+      </w:r>
+      <w:proofErr w:type="spellEnd"/>
+      <w:r>
+        <w:t xml:space="preserve"> u navigacijskoj traci što ga preusmjerava na stranicu za registraciju. Bitno je da korisnik upiše dobar format e-maila, da lozinka i potvrda lozinke budu jednaki unosi te da </w:t>
+      </w:r>
+      <w:proofErr w:type="spellStart"/>
+      <w:r>
+        <w:rPr>
+          <w:i/>
+          <w:iCs/>
+        </w:rPr>
+        <w:t>username</w:t>
+      </w:r>
+      <w:proofErr w:type="spellEnd"/>
+      <w:r>
+        <w:t xml:space="preserve"> već ne postoji u aplikaciji.</w:t>
+      </w:r>
+    </w:p>
+    <w:p>
+      <w:pPr>
+        <w:keepNext/>
+        <w:jc w:val="center"/>
+      </w:pPr>
+      <w:r>
+        <w:rPr>
+          <w:noProof/>
+        </w:rPr>
+        <w:drawing>
+          <wp:inline distT="0" distB="0" distL="0" distR="0" wp14:anchorId="727EC9CC" wp14:editId="0510913F">
+            <wp:extent cx="4680000" cy="2767000"/>
+            <wp:effectExtent l="0" t="0" r="6350" b="0"/>
+            <wp:docPr id="19" name="Slika 19"/>
+            <wp:cNvGraphicFramePr>
+              <a:graphicFrameLocks xmlns:a="http://schemas.openxmlformats.org/drawingml/2006/main" noChangeAspect="1"/>
+            </wp:cNvGraphicFramePr>
+            <a:graphic xmlns:a="http://schemas.openxmlformats.org/drawingml/2006/main">
+              <a:graphicData uri="http://schemas.openxmlformats.org/drawingml/2006/picture">
+                <pic:pic xmlns:pic="http://schemas.openxmlformats.org/drawingml/2006/picture">
+                  <pic:nvPicPr>
+                    <pic:cNvPr id="1" name=""/>
+                    <pic:cNvPicPr/>
+                  </pic:nvPicPr>
+                  <pic:blipFill>
+                    <a:blip r:embed="rId27"/>
+                    <a:stretch>
+                      <a:fillRect/>
+                    </a:stretch>
+                  </pic:blipFill>
+                  <pic:spPr>
+                    <a:xfrm>
+                      <a:off x="0" y="0"/>
+                      <a:ext cx="4680000" cy="2767000"/>
+                    </a:xfrm>
+                    <a:prstGeom prst="rect">
+                      <a:avLst/>
+                    </a:prstGeom>
+                  </pic:spPr>
+                </pic:pic>
+              </a:graphicData>
+            </a:graphic>
+          </wp:inline>
+        </w:drawing>
+      </w:r>
+    </w:p>
+    <w:p>
+      <w:pPr>
+        <w:pStyle w:val="Opisslike"/>
+        <w:jc w:val="center"/>
+      </w:pPr>
+      <w:r>
+        <w:t xml:space="preserve">Figure </w:t>
+      </w:r>
+      <w:r>
+        <w:fldChar w:fldCharType="begin"/>
+      </w:r>
+      <w:r>
+        <w:instrText xml:space="preserve"> SEQ Figure \* ARABIC </w:instrText>
+      </w:r>
+      <w:r>
+        <w:fldChar w:fldCharType="separate"/>
+      </w:r>
+      <w:r>
+        <w:rPr>
+          <w:noProof/>
+        </w:rPr>
+        <w:t>16</w:t>
+      </w:r>
+      <w:r>
+        <w:fldChar w:fldCharType="end"/>
+      </w:r>
+      <w:r>
+        <w:t xml:space="preserve"> Registracija korisnika</w:t>
+      </w:r>
+    </w:p>
+    <w:p/>
+    <w:p>
+      <w:r>
+        <w:t>Nakon što se uspješno registrirao, korisnik može pristupiti stranici za prijavu klikom na Login u navigacijskoj traci. Treba unijeti svoju e-mail adresu i lozinku čime se uspješno prijavljuje u sustav.</w:t>
+      </w:r>
+    </w:p>
+    <w:p>
+      <w:pPr>
+        <w:keepNext/>
+        <w:jc w:val="center"/>
+      </w:pPr>
+      <w:r>
+        <w:rPr>
+          <w:noProof/>
+        </w:rPr>
+        <w:lastRenderedPageBreak/>
+        <w:drawing>
+          <wp:inline distT="0" distB="0" distL="0" distR="0" wp14:anchorId="67A0D45C" wp14:editId="1FFFA949">
+            <wp:extent cx="4680000" cy="2776500"/>
+            <wp:effectExtent l="0" t="0" r="6350" b="5080"/>
+            <wp:docPr id="21" name="Slika 21"/>
+            <wp:cNvGraphicFramePr>
+              <a:graphicFrameLocks xmlns:a="http://schemas.openxmlformats.org/drawingml/2006/main" noChangeAspect="1"/>
+            </wp:cNvGraphicFramePr>
+            <a:graphic xmlns:a="http://schemas.openxmlformats.org/drawingml/2006/main">
+              <a:graphicData uri="http://schemas.openxmlformats.org/drawingml/2006/picture">
+                <pic:pic xmlns:pic="http://schemas.openxmlformats.org/drawingml/2006/picture">
+                  <pic:nvPicPr>
+                    <pic:cNvPr id="1" name=""/>
+                    <pic:cNvPicPr/>
+                  </pic:nvPicPr>
+                  <pic:blipFill>
+                    <a:blip r:embed="rId28"/>
+                    <a:stretch>
+                      <a:fillRect/>
+                    </a:stretch>
+                  </pic:blipFill>
+                  <pic:spPr>
+                    <a:xfrm>
+                      <a:off x="0" y="0"/>
+                      <a:ext cx="4680000" cy="2776500"/>
+                    </a:xfrm>
+                    <a:prstGeom prst="rect">
+                      <a:avLst/>
+                    </a:prstGeom>
+                  </pic:spPr>
+                </pic:pic>
+              </a:graphicData>
+            </a:graphic>
+          </wp:inline>
+        </w:drawing>
+      </w:r>
+    </w:p>
+    <w:p>
+      <w:pPr>
+        <w:pStyle w:val="Opisslike"/>
+        <w:jc w:val="center"/>
+      </w:pPr>
+      <w:r>
+        <w:t xml:space="preserve">Figure </w:t>
+      </w:r>
+      <w:r>
+        <w:fldChar w:fldCharType="begin"/>
+      </w:r>
+      <w:r>
+        <w:instrText xml:space="preserve"> SEQ Figure \* ARABIC </w:instrText>
+      </w:r>
+      <w:r>
+        <w:fldChar w:fldCharType="separate"/>
+      </w:r>
+      <w:r>
+        <w:rPr>
+          <w:noProof/>
+        </w:rPr>
+        <w:t>17</w:t>
+      </w:r>
+      <w:r>
+        <w:fldChar w:fldCharType="end"/>
+      </w:r>
+      <w:r>
+        <w:t xml:space="preserve"> Prijava korisnika u sustav</w:t>
+      </w:r>
+    </w:p>
+    <w:p/>
+    <w:p>
+      <w:r>
+        <w:t xml:space="preserve">Nakon što se korisnik prijavio u sustav, može vidjeti da su mu se u navigacijskoj traci dodale nove opcije. Korisnik može kreirati vlastiti recept klikom na </w:t>
+      </w:r>
+      <w:proofErr w:type="spellStart"/>
+      <w:r>
+        <w:rPr>
+          <w:i/>
+          <w:iCs/>
+        </w:rPr>
+        <w:t>Create</w:t>
+      </w:r>
+      <w:proofErr w:type="spellEnd"/>
+      <w:r>
+        <w:rPr>
+          <w:i/>
+          <w:iCs/>
+        </w:rPr>
+        <w:t xml:space="preserve"> a </w:t>
+      </w:r>
+      <w:proofErr w:type="spellStart"/>
+      <w:r>
+        <w:rPr>
+          <w:i/>
+          <w:iCs/>
+        </w:rPr>
+        <w:t>recipe</w:t>
+      </w:r>
+      <w:proofErr w:type="spellEnd"/>
+      <w:r>
+        <w:t xml:space="preserve">, pregledati vlastite recepte na </w:t>
+      </w:r>
+      <w:r>
+        <w:rPr>
+          <w:i/>
+          <w:iCs/>
+        </w:rPr>
+        <w:t xml:space="preserve">My </w:t>
+      </w:r>
+      <w:proofErr w:type="spellStart"/>
+      <w:r>
+        <w:rPr>
+          <w:i/>
+          <w:iCs/>
+        </w:rPr>
+        <w:t>recipes</w:t>
+      </w:r>
+      <w:proofErr w:type="spellEnd"/>
+      <w:r>
+        <w:t xml:space="preserve">, pregledati svoje favorite na </w:t>
+      </w:r>
+      <w:proofErr w:type="spellStart"/>
+      <w:r>
+        <w:rPr>
+          <w:i/>
+          <w:iCs/>
+        </w:rPr>
+        <w:t>Favorites</w:t>
+      </w:r>
+      <w:proofErr w:type="spellEnd"/>
+      <w:r>
+        <w:t xml:space="preserve">, pristupiti svom korisničkom računu klikom na e-mail adresu te odjaviti se iz sustava klikom na </w:t>
+      </w:r>
+      <w:proofErr w:type="spellStart"/>
+      <w:r>
+        <w:rPr>
+          <w:i/>
+          <w:iCs/>
+        </w:rPr>
+        <w:t>Logout</w:t>
+      </w:r>
+      <w:proofErr w:type="spellEnd"/>
+      <w:r>
+        <w:t>.</w:t>
+      </w:r>
+    </w:p>
+    <w:p/>
+    <w:p>
+      <w:pPr>
+        <w:keepNext/>
+        <w:jc w:val="center"/>
+      </w:pPr>
+      <w:r>
+        <w:rPr>
+          <w:noProof/>
+        </w:rPr>
+        <w:drawing>
+          <wp:inline distT="0" distB="0" distL="0" distR="0" wp14:anchorId="2E0E2385" wp14:editId="6F758286">
+            <wp:extent cx="5040000" cy="272462"/>
+            <wp:effectExtent l="0" t="0" r="8255" b="0"/>
+            <wp:docPr id="22" name="Slika 22"/>
+            <wp:cNvGraphicFramePr>
+              <a:graphicFrameLocks xmlns:a="http://schemas.openxmlformats.org/drawingml/2006/main" noChangeAspect="1"/>
+            </wp:cNvGraphicFramePr>
+            <a:graphic xmlns:a="http://schemas.openxmlformats.org/drawingml/2006/main">
+              <a:graphicData uri="http://schemas.openxmlformats.org/drawingml/2006/picture">
+                <pic:pic xmlns:pic="http://schemas.openxmlformats.org/drawingml/2006/picture">
+                  <pic:nvPicPr>
+                    <pic:cNvPr id="1" name=""/>
+                    <pic:cNvPicPr/>
+                  </pic:nvPicPr>
+                  <pic:blipFill>
+                    <a:blip r:embed="rId29"/>
+                    <a:stretch>
+                      <a:fillRect/>
+                    </a:stretch>
+                  </pic:blipFill>
+                  <pic:spPr>
+                    <a:xfrm>
+                      <a:off x="0" y="0"/>
+                      <a:ext cx="5040000" cy="272462"/>
+                    </a:xfrm>
+                    <a:prstGeom prst="rect">
+                      <a:avLst/>
+                    </a:prstGeom>
+                  </pic:spPr>
+                </pic:pic>
+              </a:graphicData>
+            </a:graphic>
+          </wp:inline>
+        </w:drawing>
+      </w:r>
+    </w:p>
+    <w:p>
+      <w:pPr>
+        <w:pStyle w:val="Opisslike"/>
+        <w:jc w:val="center"/>
+      </w:pPr>
+      <w:r>
+        <w:t xml:space="preserve">Figure </w:t>
+      </w:r>
+      <w:r>
+        <w:fldChar w:fldCharType="begin"/>
+      </w:r>
+      <w:r>
+        <w:instrText xml:space="preserve"> SEQ Figure \* ARABIC </w:instrText>
+      </w:r>
+      <w:r>
+        <w:fldChar w:fldCharType="separate"/>
+      </w:r>
+      <w:r>
+        <w:rPr>
+          <w:noProof/>
+        </w:rPr>
+        <w:t>18</w:t>
+      </w:r>
+      <w:r>
+        <w:fldChar w:fldCharType="end"/>
+      </w:r>
+      <w:r>
+        <w:t xml:space="preserve"> Opcije prijavljenog korisnika u navigacijskoj traci</w:t>
+      </w:r>
+    </w:p>
+    <w:p/>
+    <w:p>
+      <w:r>
+        <w:t xml:space="preserve">Klikom na </w:t>
+      </w:r>
+      <w:proofErr w:type="spellStart"/>
+      <w:r>
+        <w:t>Create</w:t>
+      </w:r>
+      <w:proofErr w:type="spellEnd"/>
+      <w:r>
+        <w:t xml:space="preserve"> a </w:t>
+      </w:r>
+      <w:proofErr w:type="spellStart"/>
+      <w:r>
+        <w:t>recipe</w:t>
+      </w:r>
+      <w:proofErr w:type="spellEnd"/>
+      <w:r>
+        <w:t xml:space="preserve"> korisnika se preusmjeri na stranicu gdje treba prvo unijeti naziv recepta i pripadnu težinu pripreme.</w:t>
+      </w:r>
+    </w:p>
+    <w:p>
+      <w:pPr>
+        <w:keepNext/>
+        <w:jc w:val="center"/>
+      </w:pPr>
+      <w:r>
+        <w:rPr>
+          <w:noProof/>
+        </w:rPr>
+        <w:lastRenderedPageBreak/>
+        <w:drawing>
+          <wp:inline distT="0" distB="0" distL="0" distR="0" wp14:anchorId="0A1D4D63" wp14:editId="212E8870">
+            <wp:extent cx="4680000" cy="2770500"/>
+            <wp:effectExtent l="0" t="0" r="6350" b="0"/>
+            <wp:docPr id="23" name="Slika 23"/>
+            <wp:cNvGraphicFramePr>
+              <a:graphicFrameLocks xmlns:a="http://schemas.openxmlformats.org/drawingml/2006/main" noChangeAspect="1"/>
+            </wp:cNvGraphicFramePr>
+            <a:graphic xmlns:a="http://schemas.openxmlformats.org/drawingml/2006/main">
+              <a:graphicData uri="http://schemas.openxmlformats.org/drawingml/2006/picture">
+                <pic:pic xmlns:pic="http://schemas.openxmlformats.org/drawingml/2006/picture">
+                  <pic:nvPicPr>
+                    <pic:cNvPr id="1" name=""/>
+                    <pic:cNvPicPr/>
+                  </pic:nvPicPr>
+                  <pic:blipFill>
+                    <a:blip r:embed="rId30"/>
+                    <a:stretch>
+                      <a:fillRect/>
+                    </a:stretch>
+                  </pic:blipFill>
+                  <pic:spPr>
+                    <a:xfrm>
+                      <a:off x="0" y="0"/>
+                      <a:ext cx="4680000" cy="2770500"/>
+                    </a:xfrm>
+                    <a:prstGeom prst="rect">
+                      <a:avLst/>
+                    </a:prstGeom>
+                  </pic:spPr>
+                </pic:pic>
+              </a:graphicData>
+            </a:graphic>
+          </wp:inline>
+        </w:drawing>
+      </w:r>
+    </w:p>
+    <w:p>
+      <w:pPr>
+        <w:pStyle w:val="Opisslike"/>
+        <w:jc w:val="center"/>
+      </w:pPr>
+      <w:r>
+        <w:t xml:space="preserve">Figure </w:t>
+      </w:r>
+      <w:r>
+        <w:fldChar w:fldCharType="begin"/>
+      </w:r>
+      <w:r>
+        <w:instrText xml:space="preserve"> SEQ Figure \* ARABIC </w:instrText>
+      </w:r>
+      <w:r>
+        <w:fldChar w:fldCharType="separate"/>
+      </w:r>
+      <w:r>
+        <w:rPr>
+          <w:noProof/>
+        </w:rPr>
+        <w:t>19</w:t>
+      </w:r>
+      <w:r>
+        <w:fldChar w:fldCharType="end"/>
+      </w:r>
+      <w:r>
+        <w:t xml:space="preserve"> Unos novog recepta</w:t>
+      </w:r>
+    </w:p>
+    <w:p/>
+    <w:p>
+      <w:r>
+        <w:t xml:space="preserve">Klikom na </w:t>
+      </w:r>
+      <w:proofErr w:type="spellStart"/>
+      <w:r>
+        <w:t>Create</w:t>
+      </w:r>
+      <w:proofErr w:type="spellEnd"/>
+      <w:r>
+        <w:t xml:space="preserve"> se kreira recept kojemu korisnik treba dodati detalje. Prvo treba unijeti postupak pripreme jela od više koraka što čini na sljedećoj stranici:</w:t>
+      </w:r>
+    </w:p>
+    <w:p>
+      <w:pPr>
+        <w:keepNext/>
+        <w:jc w:val="center"/>
+      </w:pPr>
+      <w:r>
+        <w:rPr>
+          <w:noProof/>
+        </w:rPr>
+        <w:drawing>
+          <wp:inline distT="0" distB="0" distL="0" distR="0" wp14:anchorId="1134F061" wp14:editId="36F67BDA">
+            <wp:extent cx="4680000" cy="2750500"/>
+            <wp:effectExtent l="0" t="0" r="6350" b="0"/>
+            <wp:docPr id="24" name="Slika 24"/>
+            <wp:cNvGraphicFramePr>
+              <a:graphicFrameLocks xmlns:a="http://schemas.openxmlformats.org/drawingml/2006/main" noChangeAspect="1"/>
+            </wp:cNvGraphicFramePr>
+            <a:graphic xmlns:a="http://schemas.openxmlformats.org/drawingml/2006/main">
+              <a:graphicData uri="http://schemas.openxmlformats.org/drawingml/2006/picture">
+                <pic:pic xmlns:pic="http://schemas.openxmlformats.org/drawingml/2006/picture">
+                  <pic:nvPicPr>
+                    <pic:cNvPr id="1" name=""/>
+                    <pic:cNvPicPr/>
+                  </pic:nvPicPr>
+                  <pic:blipFill>
+                    <a:blip r:embed="rId31"/>
+                    <a:stretch>
+                      <a:fillRect/>
+                    </a:stretch>
+                  </pic:blipFill>
+                  <pic:spPr>
+                    <a:xfrm>
+                      <a:off x="0" y="0"/>
+                      <a:ext cx="4680000" cy="2750500"/>
+                    </a:xfrm>
+                    <a:prstGeom prst="rect">
+                      <a:avLst/>
+                    </a:prstGeom>
+                  </pic:spPr>
+                </pic:pic>
+              </a:graphicData>
+            </a:graphic>
+          </wp:inline>
+        </w:drawing>
+      </w:r>
+    </w:p>
+    <w:p>
+      <w:pPr>
+        <w:pStyle w:val="Opisslike"/>
+        <w:jc w:val="center"/>
+      </w:pPr>
+      <w:r>
+        <w:t xml:space="preserve">Figure </w:t>
+      </w:r>
+      <w:r>
+        <w:fldChar w:fldCharType="begin"/>
+      </w:r>
+      <w:r>
+        <w:instrText xml:space="preserve"> SEQ Figure \* ARABIC </w:instrText>
+      </w:r>
+      <w:r>
+        <w:fldChar w:fldCharType="separate"/>
+      </w:r>
+      <w:r>
+        <w:rPr>
+          <w:noProof/>
+        </w:rPr>
+        <w:t>20</w:t>
+      </w:r>
+      <w:r>
+        <w:fldChar w:fldCharType="end"/>
+      </w:r>
+      <w:r>
+        <w:t xml:space="preserve"> Unos koraka recepta</w:t>
+      </w:r>
+    </w:p>
+    <w:p/>
+    <w:p>
+      <w:r>
+        <w:t>Zatim korisnik u aplikaciju treba unijeti sve sastojke, odnosno namirnice i količinu pojedine namirnice:</w:t>
+      </w:r>
+    </w:p>
+    <w:p>
+      <w:pPr>
+        <w:keepNext/>
+        <w:jc w:val="center"/>
+      </w:pPr>
+      <w:r>
+        <w:rPr>
+          <w:noProof/>
+        </w:rPr>
+        <w:lastRenderedPageBreak/>
+        <w:drawing>
+          <wp:inline distT="0" distB="0" distL="0" distR="0" wp14:anchorId="28FA2008" wp14:editId="1EAB9179">
+            <wp:extent cx="4680000" cy="2761500"/>
+            <wp:effectExtent l="0" t="0" r="6350" b="1270"/>
+            <wp:docPr id="25" name="Slika 25"/>
+            <wp:cNvGraphicFramePr>
+              <a:graphicFrameLocks xmlns:a="http://schemas.openxmlformats.org/drawingml/2006/main" noChangeAspect="1"/>
+            </wp:cNvGraphicFramePr>
+            <a:graphic xmlns:a="http://schemas.openxmlformats.org/drawingml/2006/main">
+              <a:graphicData uri="http://schemas.openxmlformats.org/drawingml/2006/picture">
+                <pic:pic xmlns:pic="http://schemas.openxmlformats.org/drawingml/2006/picture">
+                  <pic:nvPicPr>
+                    <pic:cNvPr id="1" name=""/>
+                    <pic:cNvPicPr/>
+                  </pic:nvPicPr>
+                  <pic:blipFill>
+                    <a:blip r:embed="rId32"/>
+                    <a:stretch>
+                      <a:fillRect/>
+                    </a:stretch>
+                  </pic:blipFill>
+                  <pic:spPr>
+                    <a:xfrm>
+                      <a:off x="0" y="0"/>
+                      <a:ext cx="4680000" cy="2761500"/>
+                    </a:xfrm>
+                    <a:prstGeom prst="rect">
+                      <a:avLst/>
+                    </a:prstGeom>
+                  </pic:spPr>
+                </pic:pic>
+              </a:graphicData>
+            </a:graphic>
+          </wp:inline>
+        </w:drawing>
+      </w:r>
+    </w:p>
+    <w:p>
+      <w:pPr>
+        <w:pStyle w:val="Opisslike"/>
+        <w:jc w:val="center"/>
+      </w:pPr>
+      <w:r>
+        <w:t xml:space="preserve">Figure </w:t>
+      </w:r>
+      <w:r>
+        <w:fldChar w:fldCharType="begin"/>
+      </w:r>
+      <w:r>
+        <w:instrText xml:space="preserve"> SEQ Figure \* ARABIC </w:instrText>
+      </w:r>
+      <w:r>
+        <w:fldChar w:fldCharType="separate"/>
+      </w:r>
+      <w:r>
+        <w:rPr>
+          <w:noProof/>
+        </w:rPr>
+        <w:t>21</w:t>
+      </w:r>
+      <w:r>
+        <w:fldChar w:fldCharType="end"/>
+      </w:r>
+      <w:r>
+        <w:t xml:space="preserve"> Unos namirnica i pripadne količine</w:t>
+      </w:r>
+    </w:p>
+    <w:p/>
+    <w:p>
+      <w:r>
+        <w:t>Na samom kraju korisnik opcionalno može dodati sliku pripadnog recepta:</w:t>
+      </w:r>
+    </w:p>
+    <w:p>
+      <w:pPr>
+        <w:keepNext/>
+        <w:jc w:val="center"/>
+      </w:pPr>
+      <w:r>
+        <w:rPr>
+          <w:noProof/>
+        </w:rPr>
+        <w:drawing>
+          <wp:inline distT="0" distB="0" distL="0" distR="0" wp14:anchorId="36F89C22" wp14:editId="7A8AA1A2">
+            <wp:extent cx="4680000" cy="2762500"/>
+            <wp:effectExtent l="0" t="0" r="6350" b="0"/>
+            <wp:docPr id="26" name="Slika 26"/>
+            <wp:cNvGraphicFramePr>
+              <a:graphicFrameLocks xmlns:a="http://schemas.openxmlformats.org/drawingml/2006/main" noChangeAspect="1"/>
+            </wp:cNvGraphicFramePr>
+            <a:graphic xmlns:a="http://schemas.openxmlformats.org/drawingml/2006/main">
+              <a:graphicData uri="http://schemas.openxmlformats.org/drawingml/2006/picture">
+                <pic:pic xmlns:pic="http://schemas.openxmlformats.org/drawingml/2006/picture">
+                  <pic:nvPicPr>
+                    <pic:cNvPr id="1" name=""/>
+                    <pic:cNvPicPr/>
+                  </pic:nvPicPr>
+                  <pic:blipFill>
+                    <a:blip r:embed="rId33"/>
+                    <a:stretch>
+                      <a:fillRect/>
+                    </a:stretch>
+                  </pic:blipFill>
+                  <pic:spPr>
+                    <a:xfrm>
+                      <a:off x="0" y="0"/>
+                      <a:ext cx="4680000" cy="2762500"/>
+                    </a:xfrm>
+                    <a:prstGeom prst="rect">
+                      <a:avLst/>
+                    </a:prstGeom>
+                  </pic:spPr>
+                </pic:pic>
+              </a:graphicData>
+            </a:graphic>
+          </wp:inline>
+        </w:drawing>
+      </w:r>
+    </w:p>
+    <w:p>
+      <w:pPr>
+        <w:pStyle w:val="Opisslike"/>
+        <w:jc w:val="center"/>
+      </w:pPr>
+      <w:r>
+        <w:t xml:space="preserve">Figure </w:t>
+      </w:r>
+      <w:r>
+        <w:fldChar w:fldCharType="begin"/>
+      </w:r>
+      <w:r>
+        <w:instrText xml:space="preserve"> SEQ Figure \* ARABIC </w:instrText>
+      </w:r>
+      <w:r>
+        <w:fldChar w:fldCharType="separate"/>
+      </w:r>
+      <w:r>
+        <w:rPr>
+          <w:noProof/>
+        </w:rPr>
+        <w:t>22</w:t>
+      </w:r>
+      <w:r>
+        <w:fldChar w:fldCharType="end"/>
+      </w:r>
+      <w:r>
+        <w:t xml:space="preserve"> Unos slike za recept</w:t>
+      </w:r>
+    </w:p>
+    <w:p/>
+    <w:p>
+      <w:r>
+        <w:t xml:space="preserve">Klikom na </w:t>
+      </w:r>
+      <w:proofErr w:type="spellStart"/>
+      <w:r>
+        <w:rPr>
+          <w:i/>
+          <w:iCs/>
+        </w:rPr>
+        <w:t>Upload</w:t>
+      </w:r>
+      <w:proofErr w:type="spellEnd"/>
+      <w:r>
+        <w:t xml:space="preserve"> ili </w:t>
+      </w:r>
+      <w:proofErr w:type="spellStart"/>
+      <w:r>
+        <w:rPr>
+          <w:i/>
+          <w:iCs/>
+        </w:rPr>
+        <w:t>Continue</w:t>
+      </w:r>
+      <w:proofErr w:type="spellEnd"/>
+      <w:r>
+        <w:rPr>
+          <w:i/>
+          <w:iCs/>
+        </w:rPr>
+        <w:t xml:space="preserve"> </w:t>
+      </w:r>
+      <w:proofErr w:type="spellStart"/>
+      <w:r>
+        <w:rPr>
+          <w:i/>
+          <w:iCs/>
+        </w:rPr>
+        <w:t>without</w:t>
+      </w:r>
+      <w:proofErr w:type="spellEnd"/>
+      <w:r>
+        <w:rPr>
+          <w:i/>
+          <w:iCs/>
+        </w:rPr>
+        <w:t xml:space="preserve"> a </w:t>
+      </w:r>
+      <w:proofErr w:type="spellStart"/>
+      <w:r>
+        <w:rPr>
+          <w:i/>
+          <w:iCs/>
+        </w:rPr>
+        <w:t>photo</w:t>
+      </w:r>
+      <w:proofErr w:type="spellEnd"/>
+      <w:r>
+        <w:t>, korisnika se preusmjerava na gotov recept koji se sastoji od svih unesenih detalja:</w:t>
+      </w:r>
+    </w:p>
+    <w:p>
+      <w:pPr>
+        <w:keepNext/>
+        <w:jc w:val="center"/>
+      </w:pPr>
+      <w:r>
+        <w:rPr>
+          <w:noProof/>
+        </w:rPr>
+        <w:lastRenderedPageBreak/>
+        <w:drawing>
+          <wp:inline distT="0" distB="0" distL="0" distR="0" wp14:anchorId="3367C986" wp14:editId="2FAAF551">
+            <wp:extent cx="4680000" cy="2764500"/>
+            <wp:effectExtent l="0" t="0" r="6350" b="0"/>
+            <wp:docPr id="28" name="Slika 28"/>
+            <wp:cNvGraphicFramePr>
+              <a:graphicFrameLocks xmlns:a="http://schemas.openxmlformats.org/drawingml/2006/main" noChangeAspect="1"/>
+            </wp:cNvGraphicFramePr>
+            <a:graphic xmlns:a="http://schemas.openxmlformats.org/drawingml/2006/main">
+              <a:graphicData uri="http://schemas.openxmlformats.org/drawingml/2006/picture">
+                <pic:pic xmlns:pic="http://schemas.openxmlformats.org/drawingml/2006/picture">
+                  <pic:nvPicPr>
+                    <pic:cNvPr id="1" name=""/>
+                    <pic:cNvPicPr/>
+                  </pic:nvPicPr>
+                  <pic:blipFill>
+                    <a:blip r:embed="rId34"/>
+                    <a:stretch>
+                      <a:fillRect/>
+                    </a:stretch>
+                  </pic:blipFill>
+                  <pic:spPr>
+                    <a:xfrm>
+                      <a:off x="0" y="0"/>
+                      <a:ext cx="4680000" cy="2764500"/>
+                    </a:xfrm>
+                    <a:prstGeom prst="rect">
+                      <a:avLst/>
+                    </a:prstGeom>
+                  </pic:spPr>
+                </pic:pic>
+              </a:graphicData>
+            </a:graphic>
+          </wp:inline>
+        </w:drawing>
+      </w:r>
+    </w:p>
+    <w:p>
+      <w:pPr>
+        <w:pStyle w:val="Opisslike"/>
+        <w:jc w:val="center"/>
+      </w:pPr>
+      <w:r>
+        <w:t xml:space="preserve">Figure </w:t>
+      </w:r>
+      <w:r>
+        <w:fldChar w:fldCharType="begin"/>
+      </w:r>
+      <w:r>
+        <w:instrText xml:space="preserve"> SEQ Figure \* ARABIC </w:instrText>
+      </w:r>
+      <w:r>
+        <w:fldChar w:fldCharType="separate"/>
+      </w:r>
+      <w:r>
+        <w:rPr>
+          <w:noProof/>
+        </w:rPr>
+        <w:t>23</w:t>
+      </w:r>
+      <w:r>
+        <w:fldChar w:fldCharType="end"/>
+      </w:r>
+      <w:r>
+        <w:t xml:space="preserve"> Detalji </w:t>
+      </w:r>
+      <w:proofErr w:type="spellStart"/>
+      <w:r>
+        <w:t>novounesenog</w:t>
+      </w:r>
+      <w:proofErr w:type="spellEnd"/>
+      <w:r>
+        <w:t xml:space="preserve"> recepta</w:t>
+      </w:r>
+    </w:p>
+    <w:p/>
+    <w:p>
+      <w:r>
+        <w:t>U navigacijskoj traci korisnik može pristupiti receptima koje je on sam unio u aplikaciju te ih može mijenjati ili brisati:</w:t>
+      </w:r>
+    </w:p>
+    <w:p>
+      <w:pPr>
+        <w:keepNext/>
+        <w:jc w:val="center"/>
+      </w:pPr>
+      <w:r>
+        <w:rPr>
+          <w:noProof/>
+        </w:rPr>
+        <w:drawing>
+          <wp:inline distT="0" distB="0" distL="0" distR="0" wp14:anchorId="4C9203E2" wp14:editId="18ABDEAE">
+            <wp:extent cx="4680000" cy="2751500"/>
+            <wp:effectExtent l="0" t="0" r="6350" b="0"/>
+            <wp:docPr id="29" name="Slika 29"/>
+            <wp:cNvGraphicFramePr>
+              <a:graphicFrameLocks xmlns:a="http://schemas.openxmlformats.org/drawingml/2006/main" noChangeAspect="1"/>
+            </wp:cNvGraphicFramePr>
+            <a:graphic xmlns:a="http://schemas.openxmlformats.org/drawingml/2006/main">
+              <a:graphicData uri="http://schemas.openxmlformats.org/drawingml/2006/picture">
+                <pic:pic xmlns:pic="http://schemas.openxmlformats.org/drawingml/2006/picture">
+                  <pic:nvPicPr>
+                    <pic:cNvPr id="1" name=""/>
+                    <pic:cNvPicPr/>
+                  </pic:nvPicPr>
+                  <pic:blipFill>
+                    <a:blip r:embed="rId35"/>
+                    <a:stretch>
+                      <a:fillRect/>
+                    </a:stretch>
+                  </pic:blipFill>
+                  <pic:spPr>
+                    <a:xfrm>
+                      <a:off x="0" y="0"/>
+                      <a:ext cx="4680000" cy="2751500"/>
+                    </a:xfrm>
+                    <a:prstGeom prst="rect">
+                      <a:avLst/>
+                    </a:prstGeom>
+                  </pic:spPr>
+                </pic:pic>
+              </a:graphicData>
+            </a:graphic>
+          </wp:inline>
+        </w:drawing>
+      </w:r>
+    </w:p>
+    <w:p>
+      <w:pPr>
+        <w:pStyle w:val="Opisslike"/>
+        <w:jc w:val="center"/>
+      </w:pPr>
+      <w:r>
+        <w:t xml:space="preserve">Figure </w:t>
+      </w:r>
+      <w:r>
+        <w:fldChar w:fldCharType="begin"/>
+      </w:r>
+      <w:r>
+        <w:instrText xml:space="preserve"> SEQ Figure \* ARABIC </w:instrText>
+      </w:r>
+      <w:r>
+        <w:fldChar w:fldCharType="separate"/>
+      </w:r>
+      <w:r>
+        <w:rPr>
+          <w:noProof/>
+        </w:rPr>
+        <w:t>24</w:t>
+      </w:r>
+      <w:r>
+        <w:fldChar w:fldCharType="end"/>
+      </w:r>
+      <w:r>
+        <w:t xml:space="preserve"> Prikaz recepata prijavljenog korisnika</w:t>
+      </w:r>
+    </w:p>
+    <w:p/>
+    <w:p>
+      <w:r>
+        <w:t xml:space="preserve">Klikom na </w:t>
+      </w:r>
+      <w:proofErr w:type="spellStart"/>
+      <w:r>
+        <w:t>Favorites</w:t>
+      </w:r>
+      <w:proofErr w:type="spellEnd"/>
+      <w:r>
+        <w:t>, korisnika se preusmjerava na stranicu gdje su popisani svi recepti koje je on spremio u svoje favorite. Tamo može pogledati detalje tih recepata ili ih maknuti iz favorita.</w:t>
+      </w:r>
+    </w:p>
+    <w:p>
+      <w:pPr>
+        <w:keepNext/>
+        <w:jc w:val="center"/>
+      </w:pPr>
+      <w:r>
+        <w:rPr>
+          <w:noProof/>
+        </w:rPr>
+        <w:lastRenderedPageBreak/>
+        <w:drawing>
+          <wp:inline distT="0" distB="0" distL="0" distR="0" wp14:anchorId="148A6A11" wp14:editId="1D13D223">
+            <wp:extent cx="4680000" cy="2776500"/>
+            <wp:effectExtent l="0" t="0" r="6350" b="5080"/>
+            <wp:docPr id="31" name="Slika 31"/>
+            <wp:cNvGraphicFramePr>
+              <a:graphicFrameLocks xmlns:a="http://schemas.openxmlformats.org/drawingml/2006/main" noChangeAspect="1"/>
+            </wp:cNvGraphicFramePr>
+            <a:graphic xmlns:a="http://schemas.openxmlformats.org/drawingml/2006/main">
+              <a:graphicData uri="http://schemas.openxmlformats.org/drawingml/2006/picture">
+                <pic:pic xmlns:pic="http://schemas.openxmlformats.org/drawingml/2006/picture">
+                  <pic:nvPicPr>
+                    <pic:cNvPr id="1" name=""/>
+                    <pic:cNvPicPr/>
+                  </pic:nvPicPr>
+                  <pic:blipFill>
+                    <a:blip r:embed="rId36"/>
+                    <a:stretch>
+                      <a:fillRect/>
+                    </a:stretch>
+                  </pic:blipFill>
+                  <pic:spPr>
+                    <a:xfrm>
+                      <a:off x="0" y="0"/>
+                      <a:ext cx="4680000" cy="2776500"/>
+                    </a:xfrm>
+                    <a:prstGeom prst="rect">
+                      <a:avLst/>
+                    </a:prstGeom>
+                  </pic:spPr>
+                </pic:pic>
+              </a:graphicData>
+            </a:graphic>
+          </wp:inline>
+        </w:drawing>
+      </w:r>
+    </w:p>
+    <w:p>
+      <w:pPr>
+        <w:pStyle w:val="Opisslike"/>
+        <w:jc w:val="center"/>
+      </w:pPr>
+      <w:r>
+        <w:t xml:space="preserve">Figure </w:t>
+      </w:r>
+      <w:r>
+        <w:fldChar w:fldCharType="begin"/>
+      </w:r>
+      <w:r>
+        <w:instrText xml:space="preserve"> SEQ Figure \* ARABIC </w:instrText>
+      </w:r>
+      <w:r>
+        <w:fldChar w:fldCharType="separate"/>
+      </w:r>
+      <w:r>
+        <w:rPr>
+          <w:noProof/>
+        </w:rPr>
+        <w:t>25</w:t>
+      </w:r>
+      <w:r>
+        <w:fldChar w:fldCharType="end"/>
+      </w:r>
+      <w:r>
+        <w:t xml:space="preserve"> Prikaz omiljenih recepata prijavljenog korisnika</w:t>
+      </w:r>
+    </w:p>
+    <w:p/>
+    <w:p>
+      <w:r>
+        <w:t>Kada prijavljeni korisnik pregledava sve recepte, vidi više opcija nego neprijavljeni korisnik. Pojedini recept automatski može dodati u omiljene recepte klikom na Favorite uz taj recept, a svoje recepte može vidjeti i automatski ih tamo mijenjati ili obrisati.</w:t>
+      </w:r>
+    </w:p>
+    <w:p>
+      <w:pPr>
+        <w:keepNext/>
+        <w:jc w:val="center"/>
+      </w:pPr>
+      <w:r>
+        <w:rPr>
+          <w:noProof/>
+        </w:rPr>
+        <w:drawing>
+          <wp:inline distT="0" distB="0" distL="0" distR="0" wp14:anchorId="1C7158E4" wp14:editId="436BE3F1">
+            <wp:extent cx="4680000" cy="2803000"/>
+            <wp:effectExtent l="0" t="0" r="6350" b="0"/>
+            <wp:docPr id="32" name="Slika 32"/>
+            <wp:cNvGraphicFramePr>
+              <a:graphicFrameLocks xmlns:a="http://schemas.openxmlformats.org/drawingml/2006/main" noChangeAspect="1"/>
+            </wp:cNvGraphicFramePr>
+            <a:graphic xmlns:a="http://schemas.openxmlformats.org/drawingml/2006/main">
+              <a:graphicData uri="http://schemas.openxmlformats.org/drawingml/2006/picture">
+                <pic:pic xmlns:pic="http://schemas.openxmlformats.org/drawingml/2006/picture">
+                  <pic:nvPicPr>
+                    <pic:cNvPr id="1" name=""/>
+                    <pic:cNvPicPr/>
+                  </pic:nvPicPr>
+                  <pic:blipFill>
+                    <a:blip r:embed="rId37"/>
+                    <a:stretch>
+                      <a:fillRect/>
+                    </a:stretch>
+                  </pic:blipFill>
+                  <pic:spPr>
+                    <a:xfrm>
+                      <a:off x="0" y="0"/>
+                      <a:ext cx="4680000" cy="2803000"/>
+                    </a:xfrm>
+                    <a:prstGeom prst="rect">
+                      <a:avLst/>
+                    </a:prstGeom>
+                  </pic:spPr>
+                </pic:pic>
+              </a:graphicData>
+            </a:graphic>
+          </wp:inline>
+        </w:drawing>
+      </w:r>
+    </w:p>
+    <w:p>
+      <w:pPr>
+        <w:pStyle w:val="Opisslike"/>
+        <w:jc w:val="center"/>
+      </w:pPr>
+      <w:r>
+        <w:t xml:space="preserve">Figure </w:t>
+      </w:r>
+      <w:r>
+        <w:fldChar w:fldCharType="begin"/>
+      </w:r>
+      <w:r>
+        <w:instrText xml:space="preserve"> SEQ Figure \* ARABIC </w:instrText>
+      </w:r>
+      <w:r>
+        <w:fldChar w:fldCharType="separate"/>
+      </w:r>
+      <w:r>
+        <w:rPr>
+          <w:noProof/>
+        </w:rPr>
+        <w:t>26</w:t>
+      </w:r>
+      <w:r>
+        <w:fldChar w:fldCharType="end"/>
+      </w:r>
+      <w:r>
+        <w:t xml:space="preserve"> Prikaz svih recepata za prijavljenog korisnika</w:t>
+      </w:r>
+    </w:p>
+    <w:p/>
+    <w:p>
+      <w:r>
+        <w:t xml:space="preserve">Korisnik može pristupiti svom profilu klikom na vlastiti e-mail u navigacijskoj traci. To ga preusmjerava na stranicu na kojoj može promijeniti svoje informacije – </w:t>
+      </w:r>
+      <w:proofErr w:type="spellStart"/>
+      <w:r>
+        <w:rPr>
+          <w:i/>
+          <w:iCs/>
+        </w:rPr>
+        <w:t>nickname</w:t>
+      </w:r>
+      <w:proofErr w:type="spellEnd"/>
+      <w:r>
+        <w:t xml:space="preserve"> i status, ali i lozinku.</w:t>
+      </w:r>
+    </w:p>
+    <w:p>
+      <w:pPr>
+        <w:keepNext/>
+        <w:jc w:val="center"/>
+      </w:pPr>
+      <w:r>
+        <w:rPr>
+          <w:noProof/>
+        </w:rPr>
+        <w:lastRenderedPageBreak/>
+        <w:drawing>
+          <wp:inline distT="0" distB="0" distL="0" distR="0" wp14:anchorId="1D146879" wp14:editId="32F8AE38">
+            <wp:extent cx="4680000" cy="2765000"/>
+            <wp:effectExtent l="0" t="0" r="6350" b="0"/>
+            <wp:docPr id="33" name="Slika 33"/>
+            <wp:cNvGraphicFramePr>
+              <a:graphicFrameLocks xmlns:a="http://schemas.openxmlformats.org/drawingml/2006/main" noChangeAspect="1"/>
+            </wp:cNvGraphicFramePr>
+            <a:graphic xmlns:a="http://schemas.openxmlformats.org/drawingml/2006/main">
+              <a:graphicData uri="http://schemas.openxmlformats.org/drawingml/2006/picture">
+                <pic:pic xmlns:pic="http://schemas.openxmlformats.org/drawingml/2006/picture">
+                  <pic:nvPicPr>
+                    <pic:cNvPr id="1" name=""/>
+                    <pic:cNvPicPr/>
+                  </pic:nvPicPr>
+                  <pic:blipFill>
+                    <a:blip r:embed="rId38"/>
+                    <a:stretch>
+                      <a:fillRect/>
+                    </a:stretch>
+                  </pic:blipFill>
+                  <pic:spPr>
+                    <a:xfrm>
+                      <a:off x="0" y="0"/>
+                      <a:ext cx="4680000" cy="2765000"/>
+                    </a:xfrm>
+                    <a:prstGeom prst="rect">
+                      <a:avLst/>
+                    </a:prstGeom>
+                  </pic:spPr>
+                </pic:pic>
+              </a:graphicData>
+            </a:graphic>
+          </wp:inline>
+        </w:drawing>
+      </w:r>
+    </w:p>
+    <w:p>
+      <w:pPr>
+        <w:pStyle w:val="Opisslike"/>
+        <w:jc w:val="center"/>
+      </w:pPr>
+      <w:r>
+        <w:t xml:space="preserve">Figure </w:t>
+      </w:r>
+      <w:r>
+        <w:fldChar w:fldCharType="begin"/>
+      </w:r>
+      <w:r>
+        <w:instrText xml:space="preserve"> SEQ Figure \* ARABIC </w:instrText>
+      </w:r>
+      <w:r>
+        <w:fldChar w:fldCharType="separate"/>
+      </w:r>
+      <w:r>
+        <w:rPr>
+          <w:noProof/>
+        </w:rPr>
+        <w:t>27</w:t>
+      </w:r>
+      <w:r>
+        <w:fldChar w:fldCharType="end"/>
+      </w:r>
+      <w:r>
+        <w:t xml:space="preserve"> Prikaz korisničkog profila</w:t>
+      </w:r>
+    </w:p>
+    <w:p/>
+    <w:p>
+      <w:r>
+        <w:t xml:space="preserve">Korisnik se može odjaviti klikom na </w:t>
+      </w:r>
+      <w:proofErr w:type="spellStart"/>
+      <w:r>
+        <w:t>Logout</w:t>
+      </w:r>
+      <w:proofErr w:type="spellEnd"/>
+      <w:r>
+        <w:t xml:space="preserve"> u navigacijskog traci čime ga se preusmjerava na početnu stranicu aplikacije.</w:t>
+      </w:r>
+    </w:p>
+    <w:p>
+      <w:pPr>
+        <w:jc w:val="center"/>
+      </w:pPr>
     </w:p>
     <w:p>
       <w:pPr>
@@ -11275,7 +13323,7 @@
       </w:pPr>
     </w:p>
     <w:sectPr>
-      <w:headerReference w:type="first" r:id="rId21"/>
+      <w:headerReference w:type="first" r:id="rId39"/>
       <w:pgSz w:w="12240" w:h="15840"/>
       <w:pgMar w:top="1440" w:right="1440" w:bottom="1440" w:left="1440" w:header="720" w:footer="720" w:gutter="0"/>
       <w:cols w:space="720"/>

</xml_diff>